<commit_message>
add all the http links and name the files needed to be upload
</commit_message>
<xml_diff>
--- a/ctFIRE/web page draft for ctFIRE.docx
+++ b/ctFIRE/web page draft for ctFIRE.docx
@@ -3,45 +3,19 @@
 <w:document xmlns:ve="http://schemas.openxmlformats.org/markup-compatibility/2006" xmlns:o="urn:schemas-microsoft-com:office:office" xmlns:r="http://schemas.openxmlformats.org/officeDocument/2006/relationships" xmlns:m="http://schemas.openxmlformats.org/officeDocument/2006/math" xmlns:v="urn:schemas-microsoft-com:vml" xmlns:wp="http://schemas.openxmlformats.org/drawingml/2006/wordprocessingDrawing" xmlns:w10="urn:schemas-microsoft-com:office:word" xmlns:w="http://schemas.openxmlformats.org/wordprocessingml/2006/main" xmlns:wne="http://schemas.microsoft.com/office/word/2006/wordml">
   <w:body>
     <w:p>
-      <w:pPr>
-        <w:rPr>
-          <w:rFonts w:ascii="Times New Roman" w:hAnsi="Times New Roman" w:cs="Times New Roman"/>
-          <w:sz w:val="24"/>
-          <w:szCs w:val="24"/>
-        </w:rPr>
-      </w:pPr>
-      <w:r>
-        <w:rPr>
-          <w:rFonts w:ascii="Times New Roman" w:hAnsi="Times New Roman" w:cs="Times New Roman"/>
-          <w:sz w:val="24"/>
-          <w:szCs w:val="24"/>
-        </w:rPr>
+      <w:r>
         <w:t>web page</w:t>
       </w:r>
       <w:r>
-        <w:rPr>
-          <w:rFonts w:ascii="Times New Roman" w:hAnsi="Times New Roman" w:cs="Times New Roman"/>
-          <w:sz w:val="24"/>
-          <w:szCs w:val="24"/>
-        </w:rPr>
         <w:t xml:space="preserve"> draft for ctFIRE</w:t>
       </w:r>
-    </w:p>
-    <w:p>
-      <w:pPr>
-        <w:rPr>
-          <w:rFonts w:ascii="Times New Roman" w:hAnsi="Times New Roman" w:cs="Times New Roman"/>
-          <w:sz w:val="24"/>
-          <w:szCs w:val="24"/>
-        </w:rPr>
-      </w:pPr>
-      <w:r>
-        <w:rPr>
-          <w:rFonts w:ascii="Times New Roman" w:hAnsi="Times New Roman" w:cs="Times New Roman"/>
-          <w:sz w:val="24"/>
-          <w:szCs w:val="24"/>
-        </w:rPr>
-        <w:t xml:space="preserve">ctFIRE (curvelet transform and </w:t>
+      <w:r>
+        <w:rPr>
+          <w:rFonts w:ascii="Times New Roman" w:hAnsi="Times New Roman" w:cs="Times New Roman"/>
+          <w:sz w:val="24"/>
+          <w:szCs w:val="24"/>
+        </w:rPr>
+        <w:t xml:space="preserve">(curvelet transform and </w:t>
       </w:r>
       <w:proofErr w:type="spellStart"/>
       <w:r>
@@ -50,36 +24,39 @@
           <w:sz w:val="24"/>
           <w:szCs w:val="24"/>
         </w:rPr>
-        <w:t>FIb</w:t>
+        <w:t>FIbeR</w:t>
       </w:r>
       <w:proofErr w:type="spellEnd"/>
+      <w:r>
+        <w:rPr>
+          <w:rFonts w:ascii="Times New Roman" w:hAnsi="Times New Roman" w:cs="Times New Roman"/>
+          <w:sz w:val="24"/>
+          <w:szCs w:val="24"/>
+        </w:rPr>
+        <w:t xml:space="preserve"> </w:t>
+      </w:r>
+      <w:proofErr w:type="spellStart"/>
+      <w:r>
+        <w:rPr>
+          <w:rFonts w:ascii="Times New Roman" w:hAnsi="Times New Roman" w:cs="Times New Roman"/>
+          <w:sz w:val="24"/>
+          <w:szCs w:val="24"/>
+        </w:rPr>
+        <w:t>Extracition</w:t>
+      </w:r>
+      <w:proofErr w:type="spellEnd"/>
+      <w:r>
+        <w:rPr>
+          <w:rFonts w:ascii="Times New Roman" w:hAnsi="Times New Roman" w:cs="Times New Roman"/>
+          <w:sz w:val="24"/>
+          <w:szCs w:val="24"/>
+        </w:rPr>
+        <w:t>)</w:t>
+      </w:r>
     </w:p>
     <w:p>
       <w:pPr>
         <w:spacing w:after="0" w:line="240" w:lineRule="auto"/>
-        <w:rPr>
-          <w:rFonts w:ascii="Times New Roman" w:eastAsia="Times New Roman" w:hAnsi="Times New Roman" w:cs="Times New Roman"/>
-          <w:sz w:val="24"/>
-          <w:szCs w:val="24"/>
-        </w:rPr>
-      </w:pPr>
-      <w:r>
-        <w:rPr>
-          <w:rFonts w:ascii="Times New Roman" w:eastAsia="Times New Roman" w:hAnsi="Times New Roman" w:cs="Times New Roman"/>
-          <w:sz w:val="24"/>
-          <w:szCs w:val="24"/>
-        </w:rPr>
-        <w:t>Overview</w:t>
-      </w:r>
-    </w:p>
-    <w:p>
-      <w:pPr>
-        <w:spacing w:after="0" w:line="240" w:lineRule="auto"/>
-        <w:rPr>
-          <w:rFonts w:ascii="Times New Roman" w:eastAsia="Times New Roman" w:hAnsi="Times New Roman" w:cs="Times New Roman"/>
-          <w:sz w:val="24"/>
-          <w:szCs w:val="24"/>
-        </w:rPr>
       </w:pPr>
       <w:r>
         <w:rPr>
@@ -104,54 +81,6 @@
           <w:szCs w:val="24"/>
         </w:rPr>
         <w:t>: </w:t>
-      </w:r>
-    </w:p>
-    <w:p>
-      <w:pPr>
-        <w:spacing w:after="0" w:line="240" w:lineRule="auto"/>
-        <w:rPr>
-          <w:rFonts w:ascii="Times New Roman" w:eastAsia="Times New Roman" w:hAnsi="Times New Roman" w:cs="Times New Roman"/>
-          <w:sz w:val="24"/>
-          <w:szCs w:val="24"/>
-        </w:rPr>
-      </w:pPr>
-    </w:p>
-    <w:p>
-      <w:pPr>
-        <w:spacing w:after="0" w:line="240" w:lineRule="auto"/>
-        <w:rPr>
-          <w:rFonts w:ascii="Times New Roman" w:eastAsia="Times New Roman" w:hAnsi="Times New Roman" w:cs="Times New Roman"/>
-          <w:sz w:val="24"/>
-          <w:szCs w:val="24"/>
-        </w:rPr>
-      </w:pPr>
-      <w:hyperlink r:id="rId4" w:history="1">
-        <w:r>
-          <w:rPr>
-            <w:rStyle w:val="Hyperlink"/>
-            <w:rFonts w:ascii="Times New Roman" w:eastAsia="Times New Roman" w:hAnsi="Times New Roman" w:cs="Times New Roman"/>
-            <w:sz w:val="24"/>
-            <w:szCs w:val="24"/>
-          </w:rPr>
-          <w:t>Yumin</w:t>
-        </w:r>
-        <w:r>
-          <w:rPr>
-            <w:rStyle w:val="Hyperlink"/>
-            <w:rFonts w:ascii="Times New Roman" w:eastAsia="Times New Roman" w:hAnsi="Times New Roman" w:cs="Times New Roman"/>
-            <w:sz w:val="24"/>
-            <w:szCs w:val="24"/>
-          </w:rPr>
-          <w:t>g Liu</w:t>
-        </w:r>
-      </w:hyperlink>
-      <w:r>
-        <w:rPr>
-          <w:rFonts w:ascii="Times New Roman" w:eastAsia="Times New Roman" w:hAnsi="Times New Roman" w:cs="Times New Roman"/>
-          <w:sz w:val="24"/>
-          <w:szCs w:val="24"/>
-        </w:rPr>
-        <w:tab/>
       </w:r>
       <w:hyperlink r:id="rId5" w:history="1">
         <w:r>
@@ -161,8 +90,18 @@
             <w:sz w:val="24"/>
             <w:szCs w:val="24"/>
           </w:rPr>
-          <w:t>Jeremy Bre</w:t>
+          <w:t>Yuming Liu</w:t>
         </w:r>
+      </w:hyperlink>
+      <w:r>
+        <w:rPr>
+          <w:rFonts w:ascii="Times New Roman" w:eastAsia="Times New Roman" w:hAnsi="Times New Roman" w:cs="Times New Roman"/>
+          <w:sz w:val="24"/>
+          <w:szCs w:val="24"/>
+        </w:rPr>
+        <w:tab/>
+      </w:r>
+      <w:hyperlink r:id="rId6" w:history="1">
         <w:r>
           <w:rPr>
             <w:rStyle w:val="Hyperlink"/>
@@ -170,10 +109,408 @@
             <w:sz w:val="24"/>
             <w:szCs w:val="24"/>
           </w:rPr>
-          <w:t>dfeldt</w:t>
+          <w:t>Jeremy Bredfeldt</w:t>
         </w:r>
       </w:hyperlink>
     </w:p>
+    <w:sdt>
+      <w:sdtPr>
+        <w:id w:val="192138741"/>
+        <w:docPartObj>
+          <w:docPartGallery w:val="Table of Contents"/>
+          <w:docPartUnique/>
+        </w:docPartObj>
+      </w:sdtPr>
+      <w:sdtEndPr>
+        <w:rPr>
+          <w:rFonts w:asciiTheme="minorHAnsi" w:eastAsiaTheme="minorEastAsia" w:hAnsiTheme="minorHAnsi" w:cstheme="minorBidi"/>
+          <w:b w:val="0"/>
+          <w:bCs w:val="0"/>
+          <w:color w:val="auto"/>
+          <w:sz w:val="22"/>
+          <w:szCs w:val="22"/>
+          <w:lang w:eastAsia="zh-CN"/>
+        </w:rPr>
+      </w:sdtEndPr>
+      <w:sdtContent>
+        <w:p>
+          <w:pPr>
+            <w:pStyle w:val="TOCHeading"/>
+          </w:pPr>
+          <w:r>
+            <w:t>Contents</w:t>
+          </w:r>
+        </w:p>
+        <w:p>
+          <w:pPr>
+            <w:pStyle w:val="TOC1"/>
+            <w:tabs>
+              <w:tab w:val="right" w:leader="dot" w:pos="9350"/>
+            </w:tabs>
+            <w:rPr>
+              <w:noProof/>
+            </w:rPr>
+          </w:pPr>
+          <w:r>
+            <w:fldChar w:fldCharType="begin"/>
+          </w:r>
+          <w:r>
+            <w:instrText xml:space="preserve"> TOC \o "1-3" \h \z \u </w:instrText>
+          </w:r>
+          <w:r>
+            <w:fldChar w:fldCharType="separate"/>
+          </w:r>
+          <w:hyperlink w:anchor="_Toc348962241" w:history="1">
+            <w:r>
+              <w:rPr>
+                <w:rStyle w:val="Hyperlink"/>
+                <w:noProof/>
+              </w:rPr>
+              <w:t>Overview</w:t>
+            </w:r>
+            <w:r>
+              <w:rPr>
+                <w:noProof/>
+                <w:webHidden/>
+              </w:rPr>
+              <w:tab/>
+            </w:r>
+            <w:r>
+              <w:rPr>
+                <w:noProof/>
+                <w:webHidden/>
+              </w:rPr>
+              <w:fldChar w:fldCharType="begin"/>
+            </w:r>
+            <w:r>
+              <w:rPr>
+                <w:noProof/>
+                <w:webHidden/>
+              </w:rPr>
+              <w:instrText xml:space="preserve"> PAGEREF _Toc348962241 \h </w:instrText>
+            </w:r>
+            <w:r>
+              <w:rPr>
+                <w:noProof/>
+                <w:webHidden/>
+              </w:rPr>
+            </w:r>
+            <w:r>
+              <w:rPr>
+                <w:noProof/>
+                <w:webHidden/>
+              </w:rPr>
+              <w:fldChar w:fldCharType="separate"/>
+            </w:r>
+            <w:r>
+              <w:rPr>
+                <w:noProof/>
+                <w:webHidden/>
+              </w:rPr>
+              <w:t>1</w:t>
+            </w:r>
+            <w:r>
+              <w:rPr>
+                <w:noProof/>
+                <w:webHidden/>
+              </w:rPr>
+              <w:fldChar w:fldCharType="end"/>
+            </w:r>
+          </w:hyperlink>
+        </w:p>
+        <w:p>
+          <w:pPr>
+            <w:pStyle w:val="TOC1"/>
+            <w:tabs>
+              <w:tab w:val="right" w:leader="dot" w:pos="9350"/>
+            </w:tabs>
+            <w:rPr>
+              <w:noProof/>
+            </w:rPr>
+          </w:pPr>
+          <w:hyperlink w:anchor="_Toc348962242" w:history="1">
+            <w:r>
+              <w:rPr>
+                <w:rStyle w:val="Hyperlink"/>
+                <w:noProof/>
+              </w:rPr>
+              <w:t>Download</w:t>
+            </w:r>
+            <w:r>
+              <w:rPr>
+                <w:noProof/>
+                <w:webHidden/>
+              </w:rPr>
+              <w:tab/>
+            </w:r>
+            <w:r>
+              <w:rPr>
+                <w:noProof/>
+                <w:webHidden/>
+              </w:rPr>
+              <w:fldChar w:fldCharType="begin"/>
+            </w:r>
+            <w:r>
+              <w:rPr>
+                <w:noProof/>
+                <w:webHidden/>
+              </w:rPr>
+              <w:instrText xml:space="preserve"> PAGEREF _Toc348962242 \h </w:instrText>
+            </w:r>
+            <w:r>
+              <w:rPr>
+                <w:noProof/>
+                <w:webHidden/>
+              </w:rPr>
+            </w:r>
+            <w:r>
+              <w:rPr>
+                <w:noProof/>
+                <w:webHidden/>
+              </w:rPr>
+              <w:fldChar w:fldCharType="separate"/>
+            </w:r>
+            <w:r>
+              <w:rPr>
+                <w:noProof/>
+                <w:webHidden/>
+              </w:rPr>
+              <w:t>1</w:t>
+            </w:r>
+            <w:r>
+              <w:rPr>
+                <w:noProof/>
+                <w:webHidden/>
+              </w:rPr>
+              <w:fldChar w:fldCharType="end"/>
+            </w:r>
+          </w:hyperlink>
+        </w:p>
+        <w:p>
+          <w:pPr>
+            <w:pStyle w:val="TOC1"/>
+            <w:tabs>
+              <w:tab w:val="right" w:leader="dot" w:pos="9350"/>
+            </w:tabs>
+            <w:rPr>
+              <w:noProof/>
+            </w:rPr>
+          </w:pPr>
+          <w:hyperlink w:anchor="_Toc348962243" w:history="1">
+            <w:r>
+              <w:rPr>
+                <w:rStyle w:val="Hyperlink"/>
+                <w:noProof/>
+              </w:rPr>
+              <w:t>Installation</w:t>
+            </w:r>
+            <w:r>
+              <w:rPr>
+                <w:noProof/>
+                <w:webHidden/>
+              </w:rPr>
+              <w:tab/>
+            </w:r>
+            <w:r>
+              <w:rPr>
+                <w:noProof/>
+                <w:webHidden/>
+              </w:rPr>
+              <w:fldChar w:fldCharType="begin"/>
+            </w:r>
+            <w:r>
+              <w:rPr>
+                <w:noProof/>
+                <w:webHidden/>
+              </w:rPr>
+              <w:instrText xml:space="preserve"> PAGEREF _Toc348962243 \h </w:instrText>
+            </w:r>
+            <w:r>
+              <w:rPr>
+                <w:noProof/>
+                <w:webHidden/>
+              </w:rPr>
+            </w:r>
+            <w:r>
+              <w:rPr>
+                <w:noProof/>
+                <w:webHidden/>
+              </w:rPr>
+              <w:fldChar w:fldCharType="separate"/>
+            </w:r>
+            <w:r>
+              <w:rPr>
+                <w:noProof/>
+                <w:webHidden/>
+              </w:rPr>
+              <w:t>2</w:t>
+            </w:r>
+            <w:r>
+              <w:rPr>
+                <w:noProof/>
+                <w:webHidden/>
+              </w:rPr>
+              <w:fldChar w:fldCharType="end"/>
+            </w:r>
+          </w:hyperlink>
+        </w:p>
+        <w:p>
+          <w:pPr>
+            <w:pStyle w:val="TOC1"/>
+            <w:tabs>
+              <w:tab w:val="right" w:leader="dot" w:pos="9350"/>
+            </w:tabs>
+            <w:rPr>
+              <w:noProof/>
+            </w:rPr>
+          </w:pPr>
+          <w:hyperlink w:anchor="_Toc348962244" w:history="1">
+            <w:r>
+              <w:rPr>
+                <w:rStyle w:val="Hyperlink"/>
+                <w:noProof/>
+              </w:rPr>
+              <w:t>Usage:</w:t>
+            </w:r>
+            <w:r>
+              <w:rPr>
+                <w:noProof/>
+                <w:webHidden/>
+              </w:rPr>
+              <w:tab/>
+            </w:r>
+            <w:r>
+              <w:rPr>
+                <w:noProof/>
+                <w:webHidden/>
+              </w:rPr>
+              <w:fldChar w:fldCharType="begin"/>
+            </w:r>
+            <w:r>
+              <w:rPr>
+                <w:noProof/>
+                <w:webHidden/>
+              </w:rPr>
+              <w:instrText xml:space="preserve"> PAGEREF _Toc348962244 \h </w:instrText>
+            </w:r>
+            <w:r>
+              <w:rPr>
+                <w:noProof/>
+                <w:webHidden/>
+              </w:rPr>
+            </w:r>
+            <w:r>
+              <w:rPr>
+                <w:noProof/>
+                <w:webHidden/>
+              </w:rPr>
+              <w:fldChar w:fldCharType="separate"/>
+            </w:r>
+            <w:r>
+              <w:rPr>
+                <w:noProof/>
+                <w:webHidden/>
+              </w:rPr>
+              <w:t>2</w:t>
+            </w:r>
+            <w:r>
+              <w:rPr>
+                <w:noProof/>
+                <w:webHidden/>
+              </w:rPr>
+              <w:fldChar w:fldCharType="end"/>
+            </w:r>
+          </w:hyperlink>
+        </w:p>
+        <w:p>
+          <w:pPr>
+            <w:pStyle w:val="TOC1"/>
+            <w:tabs>
+              <w:tab w:val="right" w:leader="dot" w:pos="9350"/>
+            </w:tabs>
+            <w:rPr>
+              <w:noProof/>
+            </w:rPr>
+          </w:pPr>
+          <w:hyperlink w:anchor="_Toc348962245" w:history="1">
+            <w:r>
+              <w:rPr>
+                <w:rStyle w:val="Hyperlink"/>
+                <w:noProof/>
+              </w:rPr>
+              <w:t>References:</w:t>
+            </w:r>
+            <w:r>
+              <w:rPr>
+                <w:noProof/>
+                <w:webHidden/>
+              </w:rPr>
+              <w:tab/>
+            </w:r>
+            <w:r>
+              <w:rPr>
+                <w:noProof/>
+                <w:webHidden/>
+              </w:rPr>
+              <w:fldChar w:fldCharType="begin"/>
+            </w:r>
+            <w:r>
+              <w:rPr>
+                <w:noProof/>
+                <w:webHidden/>
+              </w:rPr>
+              <w:instrText xml:space="preserve"> PAGEREF _Toc348962245 \h </w:instrText>
+            </w:r>
+            <w:r>
+              <w:rPr>
+                <w:noProof/>
+                <w:webHidden/>
+              </w:rPr>
+            </w:r>
+            <w:r>
+              <w:rPr>
+                <w:noProof/>
+                <w:webHidden/>
+              </w:rPr>
+              <w:fldChar w:fldCharType="separate"/>
+            </w:r>
+            <w:r>
+              <w:rPr>
+                <w:noProof/>
+                <w:webHidden/>
+              </w:rPr>
+              <w:t>2</w:t>
+            </w:r>
+            <w:r>
+              <w:rPr>
+                <w:noProof/>
+                <w:webHidden/>
+              </w:rPr>
+              <w:fldChar w:fldCharType="end"/>
+            </w:r>
+          </w:hyperlink>
+        </w:p>
+        <w:p>
+          <w:r>
+            <w:fldChar w:fldCharType="end"/>
+          </w:r>
+        </w:p>
+      </w:sdtContent>
+    </w:sdt>
+    <w:p>
+      <w:pPr>
+        <w:pStyle w:val="Heading1"/>
+        <w:rPr>
+          <w:sz w:val="24"/>
+          <w:szCs w:val="24"/>
+        </w:rPr>
+      </w:pPr>
+      <w:bookmarkStart w:id="0" w:name="_Toc348962241"/>
+      <w:r>
+        <w:t>Overview</w:t>
+      </w:r>
+      <w:bookmarkEnd w:id="0"/>
+    </w:p>
     <w:p>
       <w:pPr>
         <w:spacing w:after="0" w:line="240" w:lineRule="auto"/>
@@ -230,7 +567,7 @@
           <w:sz w:val="24"/>
           <w:szCs w:val="24"/>
         </w:rPr>
-        <w:t>[1]</w:t>
+        <w:t>(curvelet.org)</w:t>
       </w:r>
       <w:r>
         <w:rPr>
@@ -245,6 +582,15 @@
           <w:rFonts w:ascii="Times New Roman" w:hAnsi="Times New Roman" w:cs="Times New Roman"/>
           <w:sz w:val="24"/>
           <w:szCs w:val="24"/>
+          <w:vertAlign w:val="superscript"/>
+        </w:rPr>
+        <w:t>1</w:t>
+      </w:r>
+      <w:r>
+        <w:rPr>
+          <w:rFonts w:ascii="Times New Roman" w:hAnsi="Times New Roman" w:cs="Times New Roman"/>
+          <w:sz w:val="24"/>
+          <w:szCs w:val="24"/>
         </w:rPr>
         <w:t xml:space="preserve"> for </w:t>
       </w:r>
@@ -272,39 +618,50 @@
           <w:sz w:val="24"/>
           <w:szCs w:val="24"/>
         </w:rPr>
-        <w:fldChar w:fldCharType="begin"/>
-      </w:r>
-      <w:r>
-        <w:rPr>
-          <w:rFonts w:ascii="Times New Roman" w:hAnsi="Times New Roman" w:cs="Times New Roman"/>
-          <w:sz w:val="24"/>
-          <w:szCs w:val="24"/>
-        </w:rPr>
-        <w:instrText xml:space="preserve"> ADDIN ZOTERO_ITEM CSL_CITATION {"citationID":"2gmr2bceaa","properties":{"formattedCitation":"[2]","plainCitation":"[2]"},"citationItems":[{"id":399,"uris":["http://zotero.org/users/881057/items/ASPDBPQ9"],"uri":["http://zotero.org/users/881057/items/ASPDBPQ9"],"itemData":{"id":399,"type":"article-journal","title":"An algorithm for extracting the network geometry of three-dimensional collagen gels","container-title":"Journal of Microscopy","page":"463–475","volume":"232","issue":"3","source":"Wiley Online Library","abstract":"The geometric structure of a biopolymer network impacts its mechanical and biological properties. In this paper, we develop an algorithm for extracting the network architecture of three-dimensional (3d) fluorescently labeled collagen gels, building on the initial work of Wu et al., (2003). Using artificially generated images, the network extraction algorithm is then validated for its ability to reconstruct the correct bulk properties of the network, including fiber length, persistence length, cross-link density, and shear modulus.","DOI":"10.1111/j.1365-2818.2008.02141.x","ISSN":"1365-2818","language":"en","author":[{"family":"Stein","given":"Andrew M."},{"family":"Vader","given":"David A."},{"family":"Jawerth","given":"Louise M."},{"family":"Weitz","given":"David A."},{"family":"Sander","given":"Leonard M."}],"issued":{"date-parts":[[2008]]},"accessed":{"date-parts":[[2012,7,17]]}}}],"schema":"https://github.com/citation-style-language/schema/raw/master/csl-citation.json"} </w:instrText>
-      </w:r>
-      <w:r>
-        <w:rPr>
-          <w:rFonts w:ascii="Times New Roman" w:hAnsi="Times New Roman" w:cs="Times New Roman"/>
-          <w:sz w:val="24"/>
-          <w:szCs w:val="24"/>
-        </w:rPr>
-        <w:fldChar w:fldCharType="separate"/>
-      </w:r>
-      <w:r>
-        <w:rPr>
-          <w:rFonts w:ascii="Times New Roman" w:hAnsi="Times New Roman" w:cs="Times New Roman"/>
-          <w:sz w:val="24"/>
-          <w:szCs w:val="24"/>
-        </w:rPr>
-        <w:t>[2]</w:t>
-      </w:r>
-      <w:r>
-        <w:rPr>
-          <w:rFonts w:ascii="Times New Roman" w:hAnsi="Times New Roman" w:cs="Times New Roman"/>
-          <w:sz w:val="24"/>
-          <w:szCs w:val="24"/>
-        </w:rPr>
-        <w:fldChar w:fldCharType="end"/>
+        <w:t>(</w:t>
+      </w:r>
+      <w:r>
+        <w:rPr>
+          <w:rFonts w:ascii="Times New Roman" w:hAnsi="Times New Roman" w:cs="Times New Roman"/>
+          <w:sz w:val="24"/>
+          <w:szCs w:val="24"/>
+        </w:rPr>
+        <w:t xml:space="preserve">A. M. Stein etc. </w:t>
+      </w:r>
+      <w:proofErr w:type="spellStart"/>
+      <w:r>
+        <w:rPr>
+          <w:rFonts w:ascii="Times New Roman" w:hAnsi="Times New Roman" w:cs="Times New Roman"/>
+          <w:sz w:val="24"/>
+          <w:szCs w:val="24"/>
+        </w:rPr>
+        <w:t>J.Microsc</w:t>
+      </w:r>
+      <w:proofErr w:type="spellEnd"/>
+      <w:r>
+        <w:rPr>
+          <w:rFonts w:ascii="Times New Roman" w:hAnsi="Times New Roman" w:cs="Times New Roman"/>
+          <w:sz w:val="24"/>
+          <w:szCs w:val="24"/>
+        </w:rPr>
+        <w:t>. 2008</w:t>
+      </w:r>
+      <w:r>
+        <w:rPr>
+          <w:rFonts w:ascii="Times New Roman" w:hAnsi="Times New Roman" w:cs="Times New Roman"/>
+          <w:sz w:val="24"/>
+          <w:szCs w:val="24"/>
+        </w:rPr>
+        <w:t>)</w:t>
+      </w:r>
+      <w:r>
+        <w:rPr>
+          <w:rFonts w:ascii="Times New Roman" w:hAnsi="Times New Roman" w:cs="Times New Roman"/>
+          <w:sz w:val="24"/>
+          <w:szCs w:val="24"/>
+          <w:vertAlign w:val="superscript"/>
+        </w:rPr>
+        <w:t>2</w:t>
       </w:r>
       <w:r>
         <w:rPr>
@@ -402,6 +759,21 @@
     </w:p>
     <w:p>
       <w:pPr>
+        <w:pStyle w:val="Heading1"/>
+        <w:rPr>
+          <w:b w:val="0"/>
+          <w:sz w:val="24"/>
+          <w:szCs w:val="24"/>
+        </w:rPr>
+      </w:pPr>
+      <w:bookmarkStart w:id="1" w:name="_Toc348962242"/>
+      <w:r>
+        <w:t>Download</w:t>
+      </w:r>
+      <w:bookmarkEnd w:id="1"/>
+    </w:p>
+    <w:p>
+      <w:pPr>
         <w:spacing w:after="0" w:line="240" w:lineRule="auto"/>
         <w:rPr>
           <w:rFonts w:ascii="Times New Roman" w:eastAsia="Times New Roman" w:hAnsi="Times New Roman" w:cs="Times New Roman"/>
@@ -415,7 +787,7 @@
           <w:sz w:val="24"/>
           <w:szCs w:val="24"/>
         </w:rPr>
-        <w:t>Download</w:t>
+        <w:t xml:space="preserve">Language: MATLAB </w:t>
       </w:r>
     </w:p>
     <w:p>
@@ -433,7 +805,23 @@
           <w:sz w:val="24"/>
           <w:szCs w:val="24"/>
         </w:rPr>
-        <w:t>Language: </w:t>
+        <w:t>Latest Version:</w:t>
+      </w:r>
+      <w:r>
+        <w:rPr>
+          <w:rFonts w:ascii="Times New Roman" w:eastAsia="Times New Roman" w:hAnsi="Times New Roman" w:cs="Times New Roman"/>
+          <w:sz w:val="24"/>
+          <w:szCs w:val="24"/>
+        </w:rPr>
+        <w:t xml:space="preserve"> V 1.0</w:t>
+      </w:r>
+      <w:r>
+        <w:rPr>
+          <w:rFonts w:ascii="Times New Roman" w:eastAsia="Times New Roman" w:hAnsi="Times New Roman" w:cs="Times New Roman"/>
+          <w:sz w:val="24"/>
+          <w:szCs w:val="24"/>
+        </w:rPr>
+        <w:t> </w:t>
       </w:r>
     </w:p>
     <w:p>
@@ -451,7 +839,7 @@
           <w:sz w:val="24"/>
           <w:szCs w:val="24"/>
         </w:rPr>
-        <w:t xml:space="preserve">MATLAB </w:t>
+        <w:t>Download: </w:t>
       </w:r>
     </w:p>
     <w:p>
@@ -463,414 +851,7 @@
           <w:szCs w:val="24"/>
         </w:rPr>
       </w:pPr>
-      <w:r>
-        <w:rPr>
-          <w:rFonts w:ascii="Times New Roman" w:eastAsia="Times New Roman" w:hAnsi="Times New Roman" w:cs="Times New Roman"/>
-          <w:sz w:val="24"/>
-          <w:szCs w:val="24"/>
-        </w:rPr>
-        <w:t>Latest Version: </w:t>
-      </w:r>
-    </w:p>
-    <w:p>
-      <w:pPr>
-        <w:spacing w:after="0" w:line="240" w:lineRule="auto"/>
-        <w:rPr>
-          <w:rFonts w:ascii="Times New Roman" w:eastAsia="Times New Roman" w:hAnsi="Times New Roman" w:cs="Times New Roman"/>
-          <w:sz w:val="24"/>
-          <w:szCs w:val="24"/>
-        </w:rPr>
-      </w:pPr>
-      <w:r>
-        <w:rPr>
-          <w:rFonts w:ascii="Times New Roman" w:eastAsia="Times New Roman" w:hAnsi="Times New Roman" w:cs="Times New Roman"/>
-          <w:sz w:val="24"/>
-          <w:szCs w:val="24"/>
-        </w:rPr>
-        <w:t>February 2013</w:t>
-      </w:r>
-    </w:p>
-    <w:p>
-      <w:pPr>
-        <w:spacing w:after="0" w:line="240" w:lineRule="auto"/>
-        <w:rPr>
-          <w:rFonts w:ascii="Times New Roman" w:eastAsia="Times New Roman" w:hAnsi="Times New Roman" w:cs="Times New Roman"/>
-          <w:sz w:val="24"/>
-          <w:szCs w:val="24"/>
-        </w:rPr>
-      </w:pPr>
-      <w:r>
-        <w:rPr>
-          <w:rFonts w:ascii="Times New Roman" w:eastAsia="Times New Roman" w:hAnsi="Times New Roman" w:cs="Times New Roman"/>
-          <w:sz w:val="24"/>
-          <w:szCs w:val="24"/>
-        </w:rPr>
-        <w:t>Download: </w:t>
-      </w:r>
-    </w:p>
-    <w:commentRangeStart w:id="0"/>
-    <w:p>
-      <w:pPr>
-        <w:spacing w:after="0" w:line="240" w:lineRule="auto"/>
-        <w:rPr>
-          <w:rFonts w:ascii="Times New Roman" w:eastAsia="Times New Roman" w:hAnsi="Times New Roman" w:cs="Times New Roman"/>
-          <w:sz w:val="24"/>
-          <w:szCs w:val="24"/>
-        </w:rPr>
-      </w:pPr>
-      <w:r>
-        <w:rPr>
-          <w:rFonts w:ascii="Times New Roman" w:eastAsia="Times New Roman" w:hAnsi="Times New Roman" w:cs="Times New Roman"/>
-          <w:sz w:val="24"/>
-          <w:szCs w:val="24"/>
-        </w:rPr>
-        <w:fldChar w:fldCharType="begin"/>
-      </w:r>
-      <w:r>
-        <w:rPr>
-          <w:rFonts w:ascii="Times New Roman" w:eastAsia="Times New Roman" w:hAnsi="Times New Roman" w:cs="Times New Roman"/>
-          <w:sz w:val="24"/>
-          <w:szCs w:val="24"/>
-        </w:rPr>
-        <w:instrText xml:space="preserve"> HYPERLINK "http://loci.wisc.edu/files/loci/software/CurveAlign_PC_pkg.exe" </w:instrText>
-      </w:r>
-      <w:r>
-        <w:rPr>
-          <w:rFonts w:ascii="Times New Roman" w:eastAsia="Times New Roman" w:hAnsi="Times New Roman" w:cs="Times New Roman"/>
-          <w:sz w:val="24"/>
-          <w:szCs w:val="24"/>
-        </w:rPr>
-        <w:fldChar w:fldCharType="separate"/>
-      </w:r>
-      <w:r>
-        <w:rPr>
-          <w:rFonts w:ascii="Times New Roman" w:eastAsia="Times New Roman" w:hAnsi="Times New Roman" w:cs="Times New Roman"/>
-          <w:color w:val="0000FF"/>
-          <w:sz w:val="24"/>
-          <w:szCs w:val="24"/>
-          <w:u w:val="single"/>
-        </w:rPr>
-        <w:t>Standalone application for Windows</w:t>
-      </w:r>
-      <w:r>
-        <w:rPr>
-          <w:rFonts w:ascii="Times New Roman" w:eastAsia="Times New Roman" w:hAnsi="Times New Roman" w:cs="Times New Roman"/>
-          <w:sz w:val="24"/>
-          <w:szCs w:val="24"/>
-        </w:rPr>
-        <w:fldChar w:fldCharType="end"/>
-      </w:r>
-      <w:r>
-        <w:rPr>
-          <w:rFonts w:ascii="Times New Roman" w:eastAsia="Times New Roman" w:hAnsi="Times New Roman" w:cs="Times New Roman"/>
-          <w:sz w:val="24"/>
-          <w:szCs w:val="24"/>
-        </w:rPr>
-        <w:t xml:space="preserve"> </w:t>
-      </w:r>
-      <w:commentRangeEnd w:id="0"/>
-      <w:r>
-        <w:rPr>
-          <w:rStyle w:val="CommentReference"/>
-        </w:rPr>
-        <w:commentReference w:id="0"/>
-      </w:r>
-    </w:p>
-    <w:commentRangeStart w:id="1"/>
-    <w:p>
-      <w:pPr>
-        <w:spacing w:after="0" w:line="240" w:lineRule="auto"/>
-        <w:rPr>
-          <w:rFonts w:ascii="Times New Roman" w:eastAsia="Times New Roman" w:hAnsi="Times New Roman" w:cs="Times New Roman"/>
-          <w:sz w:val="24"/>
-          <w:szCs w:val="24"/>
-        </w:rPr>
-      </w:pPr>
-      <w:r>
-        <w:rPr>
-          <w:rFonts w:ascii="Times New Roman" w:eastAsia="Times New Roman" w:hAnsi="Times New Roman" w:cs="Times New Roman"/>
-          <w:sz w:val="24"/>
-          <w:szCs w:val="24"/>
-        </w:rPr>
-        <w:fldChar w:fldCharType="begin"/>
-      </w:r>
-      <w:r>
-        <w:rPr>
-          <w:rFonts w:ascii="Times New Roman" w:eastAsia="Times New Roman" w:hAnsi="Times New Roman" w:cs="Times New Roman"/>
-          <w:sz w:val="24"/>
-          <w:szCs w:val="24"/>
-        </w:rPr>
-        <w:instrText xml:space="preserve"> HYPERLINK "http://loci.wisc.edu/files/loci/software/CurveAlign_Matlab.zip" </w:instrText>
-      </w:r>
-      <w:r>
-        <w:rPr>
-          <w:rFonts w:ascii="Times New Roman" w:eastAsia="Times New Roman" w:hAnsi="Times New Roman" w:cs="Times New Roman"/>
-          <w:sz w:val="24"/>
-          <w:szCs w:val="24"/>
-        </w:rPr>
-        <w:fldChar w:fldCharType="separate"/>
-      </w:r>
-      <w:r>
-        <w:rPr>
-          <w:rFonts w:ascii="Times New Roman" w:eastAsia="Times New Roman" w:hAnsi="Times New Roman" w:cs="Times New Roman"/>
-          <w:color w:val="0000FF"/>
-          <w:sz w:val="24"/>
-          <w:szCs w:val="24"/>
-          <w:u w:val="single"/>
-        </w:rPr>
-        <w:t>MATLAB m-files</w:t>
-      </w:r>
-      <w:r>
-        <w:rPr>
-          <w:rFonts w:ascii="Times New Roman" w:eastAsia="Times New Roman" w:hAnsi="Times New Roman" w:cs="Times New Roman"/>
-          <w:sz w:val="24"/>
-          <w:szCs w:val="24"/>
-        </w:rPr>
-        <w:fldChar w:fldCharType="end"/>
-      </w:r>
-      <w:commentRangeEnd w:id="1"/>
-      <w:r>
-        <w:rPr>
-          <w:rStyle w:val="CommentReference"/>
-        </w:rPr>
-        <w:commentReference w:id="1"/>
-      </w:r>
-      <w:r>
-        <w:rPr>
-          <w:rFonts w:ascii="Times New Roman" w:eastAsia="Times New Roman" w:hAnsi="Times New Roman" w:cs="Times New Roman"/>
-          <w:sz w:val="24"/>
-          <w:szCs w:val="24"/>
-        </w:rPr>
-        <w:t xml:space="preserve"> </w:t>
-      </w:r>
-    </w:p>
-    <w:p>
-      <w:pPr>
-        <w:spacing w:after="0" w:line="240" w:lineRule="auto"/>
-        <w:rPr>
-          <w:rFonts w:ascii="Times New Roman" w:eastAsia="Times New Roman" w:hAnsi="Times New Roman" w:cs="Times New Roman"/>
-          <w:sz w:val="24"/>
-          <w:szCs w:val="24"/>
-        </w:rPr>
-      </w:pPr>
-      <w:r>
-        <w:rPr>
-          <w:rFonts w:ascii="Times New Roman" w:eastAsia="Times New Roman" w:hAnsi="Times New Roman" w:cs="Times New Roman"/>
-          <w:sz w:val="24"/>
-          <w:szCs w:val="24"/>
-        </w:rPr>
-        <w:t>Instructions: </w:t>
-      </w:r>
-    </w:p>
-    <w:bookmarkStart w:id="2" w:name="OLE_LINK3"/>
-    <w:bookmarkStart w:id="3" w:name="OLE_LINK4"/>
-    <w:commentRangeStart w:id="4"/>
-    <w:p>
-      <w:pPr>
-        <w:spacing w:before="100" w:beforeAutospacing="1" w:after="100" w:afterAutospacing="1" w:line="240" w:lineRule="auto"/>
-        <w:rPr>
-          <w:rFonts w:ascii="Times New Roman" w:eastAsia="Times New Roman" w:hAnsi="Times New Roman" w:cs="Times New Roman"/>
-          <w:sz w:val="24"/>
-          <w:szCs w:val="24"/>
-        </w:rPr>
-      </w:pPr>
-      <w:r>
-        <w:rPr>
-          <w:rFonts w:ascii="Times New Roman" w:eastAsia="Times New Roman" w:hAnsi="Times New Roman" w:cs="Times New Roman"/>
-          <w:sz w:val="24"/>
-          <w:szCs w:val="24"/>
-        </w:rPr>
-        <w:fldChar w:fldCharType="begin"/>
-      </w:r>
-      <w:r>
-        <w:rPr>
-          <w:rFonts w:ascii="Times New Roman" w:eastAsia="Times New Roman" w:hAnsi="Times New Roman" w:cs="Times New Roman"/>
-          <w:sz w:val="24"/>
-          <w:szCs w:val="24"/>
-        </w:rPr>
-        <w:instrText xml:space="preserve"> HYPERLINK "http://www.mathworks.com/access/helpdesk/help/toolbox/compiler/f12-999353.html" \l "br2jauc-33" \t "_blank" </w:instrText>
-      </w:r>
-      <w:r>
-        <w:rPr>
-          <w:rFonts w:ascii="Times New Roman" w:eastAsia="Times New Roman" w:hAnsi="Times New Roman" w:cs="Times New Roman"/>
-          <w:sz w:val="24"/>
-          <w:szCs w:val="24"/>
-        </w:rPr>
-        <w:fldChar w:fldCharType="separate"/>
-      </w:r>
-      <w:r>
-        <w:rPr>
-          <w:rFonts w:ascii="Times New Roman" w:eastAsia="Times New Roman" w:hAnsi="Times New Roman" w:cs="Times New Roman"/>
-          <w:color w:val="0000FF"/>
-          <w:sz w:val="24"/>
-          <w:szCs w:val="24"/>
-          <w:u w:val="single"/>
-        </w:rPr>
-        <w:t xml:space="preserve">IMPORTANT NOTE: Installing </w:t>
-      </w:r>
-      <w:r>
-        <w:rPr>
-          <w:rFonts w:ascii="Times New Roman" w:eastAsia="Times New Roman" w:hAnsi="Times New Roman" w:cs="Times New Roman"/>
-          <w:color w:val="0000FF"/>
-          <w:sz w:val="24"/>
-          <w:szCs w:val="24"/>
-          <w:u w:val="single"/>
-        </w:rPr>
-        <w:t>the MCR and MATLAB on the same machine</w:t>
-      </w:r>
-      <w:r>
-        <w:rPr>
-          <w:rFonts w:ascii="Times New Roman" w:eastAsia="Times New Roman" w:hAnsi="Times New Roman" w:cs="Times New Roman"/>
-          <w:sz w:val="24"/>
-          <w:szCs w:val="24"/>
-        </w:rPr>
-        <w:fldChar w:fldCharType="end"/>
-      </w:r>
-      <w:commentRangeEnd w:id="4"/>
-      <w:r>
-        <w:rPr>
-          <w:rStyle w:val="CommentReference"/>
-        </w:rPr>
-        <w:commentReference w:id="4"/>
-      </w:r>
-    </w:p>
-    <w:p>
-      <w:pPr>
-        <w:pStyle w:val="Heading3"/>
-      </w:pPr>
       <w:hyperlink r:id="rId7" w:history="1">
-        <w:r>
-          <w:rPr>
-            <w:rStyle w:val="Hyperlink"/>
-          </w:rPr>
-          <w:t>Run compiled MATLAB applications or compo</w:t>
-        </w:r>
-        <w:r>
-          <w:rPr>
-            <w:rStyle w:val="Hyperlink"/>
-          </w:rPr>
-          <w:t>n</w:t>
-        </w:r>
-        <w:r>
-          <w:rPr>
-            <w:rStyle w:val="Hyperlink"/>
-          </w:rPr>
-          <w:t>ents without installing MATLAB</w:t>
-        </w:r>
-      </w:hyperlink>
-    </w:p>
-    <w:p>
-      <w:pPr>
-        <w:spacing w:before="100" w:beforeAutospacing="1" w:after="100" w:afterAutospacing="1" w:line="240" w:lineRule="auto"/>
-        <w:rPr>
-          <w:rFonts w:ascii="Times New Roman" w:eastAsia="Times New Roman" w:hAnsi="Times New Roman" w:cs="Times New Roman"/>
-          <w:sz w:val="24"/>
-          <w:szCs w:val="24"/>
-        </w:rPr>
-      </w:pPr>
-    </w:p>
-    <w:bookmarkEnd w:id="2"/>
-    <w:bookmarkEnd w:id="3"/>
-    <w:p>
-      <w:pPr>
-        <w:spacing w:before="100" w:beforeAutospacing="1" w:after="100" w:afterAutospacing="1" w:line="240" w:lineRule="auto"/>
-        <w:outlineLvl w:val="3"/>
-        <w:rPr>
-          <w:rFonts w:ascii="Times New Roman" w:eastAsia="Times New Roman" w:hAnsi="Times New Roman" w:cs="Times New Roman"/>
-          <w:b/>
-          <w:bCs/>
-          <w:sz w:val="24"/>
-          <w:szCs w:val="24"/>
-        </w:rPr>
-      </w:pPr>
-      <w:r>
-        <w:rPr>
-          <w:rStyle w:val="CommentReference"/>
-        </w:rPr>
-        <w:commentReference w:id="5"/>
-      </w:r>
-      <w:r>
-        <w:rPr>
-          <w:rFonts w:ascii="Times New Roman" w:eastAsia="Times New Roman" w:hAnsi="Times New Roman" w:cs="Times New Roman"/>
-          <w:b/>
-          <w:bCs/>
-          <w:sz w:val="24"/>
-          <w:szCs w:val="24"/>
-        </w:rPr>
-        <w:t>Standalone for Windows:</w:t>
-      </w:r>
-    </w:p>
-    <w:p>
-      <w:pPr>
-        <w:spacing w:before="100" w:beforeAutospacing="1" w:after="100" w:afterAutospacing="1" w:line="240" w:lineRule="auto"/>
-        <w:rPr>
-          <w:rFonts w:ascii="Times New Roman" w:eastAsia="Times New Roman" w:hAnsi="Times New Roman" w:cs="Times New Roman"/>
-          <w:sz w:val="24"/>
-          <w:szCs w:val="24"/>
-        </w:rPr>
-      </w:pPr>
-      <w:r>
-        <w:rPr>
-          <w:rFonts w:ascii="Times New Roman" w:eastAsia="Times New Roman" w:hAnsi="Times New Roman" w:cs="Times New Roman"/>
-          <w:sz w:val="24"/>
-          <w:szCs w:val="24"/>
-        </w:rPr>
-        <w:t xml:space="preserve">1. Download and run </w:t>
-      </w:r>
-      <w:r>
-        <w:rPr>
-          <w:rFonts w:ascii="Times New Roman" w:eastAsia="Times New Roman" w:hAnsi="Times New Roman" w:cs="Times New Roman"/>
-          <w:sz w:val="24"/>
-          <w:szCs w:val="24"/>
-        </w:rPr>
-        <w:t>ctFIRE</w:t>
-      </w:r>
-      <w:r>
-        <w:rPr>
-          <w:rFonts w:ascii="Times New Roman" w:eastAsia="Times New Roman" w:hAnsi="Times New Roman" w:cs="Times New Roman"/>
-          <w:sz w:val="24"/>
-          <w:szCs w:val="24"/>
-        </w:rPr>
-        <w:t>_PC_pkg.exe</w:t>
-      </w:r>
-    </w:p>
-    <w:p>
-      <w:pPr>
-        <w:spacing w:before="100" w:beforeAutospacing="1" w:after="100" w:afterAutospacing="1" w:line="240" w:lineRule="auto"/>
-        <w:rPr>
-          <w:rFonts w:ascii="Times New Roman" w:eastAsia="Times New Roman" w:hAnsi="Times New Roman" w:cs="Times New Roman"/>
-          <w:sz w:val="24"/>
-          <w:szCs w:val="24"/>
-        </w:rPr>
-      </w:pPr>
-      <w:r>
-        <w:rPr>
-          <w:rFonts w:ascii="Times New Roman" w:eastAsia="Times New Roman" w:hAnsi="Times New Roman" w:cs="Times New Roman"/>
-          <w:sz w:val="24"/>
-          <w:szCs w:val="24"/>
-        </w:rPr>
-        <w:lastRenderedPageBreak/>
-        <w:t>2. Install the MATLAB Compiler Runtime (MCR) using MCRinstaller.exe (included in package)</w:t>
-      </w:r>
-    </w:p>
-    <w:p>
-      <w:pPr>
-        <w:spacing w:before="100" w:beforeAutospacing="1" w:after="100" w:afterAutospacing="1" w:line="240" w:lineRule="auto"/>
-        <w:rPr>
-          <w:rFonts w:ascii="Times New Roman" w:eastAsia="Times New Roman" w:hAnsi="Times New Roman" w:cs="Times New Roman"/>
-          <w:sz w:val="24"/>
-          <w:szCs w:val="24"/>
-        </w:rPr>
-      </w:pPr>
-      <w:r>
-        <w:rPr>
-          <w:rFonts w:ascii="Times New Roman" w:eastAsia="Times New Roman" w:hAnsi="Times New Roman" w:cs="Times New Roman"/>
-          <w:sz w:val="24"/>
-          <w:szCs w:val="24"/>
-        </w:rPr>
-        <w:t>3. Add the MCR directory to the system path (</w:t>
-      </w:r>
-      <w:hyperlink r:id="rId8" w:tgtFrame="_blank" w:history="1">
         <w:r>
           <w:rPr>
             <w:rFonts w:ascii="Times New Roman" w:eastAsia="Times New Roman" w:hAnsi="Times New Roman" w:cs="Times New Roman"/>
@@ -879,8 +860,28 @@
             <w:szCs w:val="24"/>
             <w:u w:val="single"/>
           </w:rPr>
-          <w:t>readme.t</w:t>
+          <w:t>Standalone application for Windows</w:t>
         </w:r>
+      </w:hyperlink>
+      <w:r>
+        <w:rPr>
+          <w:rFonts w:ascii="Times New Roman" w:eastAsia="Times New Roman" w:hAnsi="Times New Roman" w:cs="Times New Roman"/>
+          <w:sz w:val="24"/>
+          <w:szCs w:val="24"/>
+        </w:rPr>
+        <w:t xml:space="preserve"> </w:t>
+      </w:r>
+    </w:p>
+    <w:p>
+      <w:pPr>
+        <w:spacing w:after="0" w:line="240" w:lineRule="auto"/>
+        <w:rPr>
+          <w:rFonts w:ascii="Times New Roman" w:eastAsia="Times New Roman" w:hAnsi="Times New Roman" w:cs="Times New Roman"/>
+          <w:sz w:val="24"/>
+          <w:szCs w:val="24"/>
+        </w:rPr>
+      </w:pPr>
+      <w:hyperlink r:id="rId8" w:history="1">
         <w:r>
           <w:rPr>
             <w:rFonts w:ascii="Times New Roman" w:eastAsia="Times New Roman" w:hAnsi="Times New Roman" w:cs="Times New Roman"/>
@@ -889,7 +890,7 @@
             <w:szCs w:val="24"/>
             <w:u w:val="single"/>
           </w:rPr>
-          <w:t>xt</w:t>
+          <w:t>MATLAB m-files</w:t>
         </w:r>
       </w:hyperlink>
       <w:r>
@@ -898,41 +899,21 @@
           <w:sz w:val="24"/>
           <w:szCs w:val="24"/>
         </w:rPr>
-        <w:t>) *** This step may be unnecessary for some systems</w:t>
-      </w:r>
-    </w:p>
-    <w:p>
-      <w:pPr>
-        <w:spacing w:before="100" w:beforeAutospacing="1" w:after="100" w:afterAutospacing="1" w:line="240" w:lineRule="auto"/>
-        <w:rPr>
-          <w:rFonts w:ascii="Times New Roman" w:eastAsia="Times New Roman" w:hAnsi="Times New Roman" w:cs="Times New Roman"/>
-          <w:sz w:val="24"/>
-          <w:szCs w:val="24"/>
-        </w:rPr>
-      </w:pPr>
-      <w:r>
-        <w:rPr>
-          <w:rFonts w:ascii="Times New Roman" w:eastAsia="Times New Roman" w:hAnsi="Times New Roman" w:cs="Times New Roman"/>
-          <w:sz w:val="24"/>
-          <w:szCs w:val="24"/>
-        </w:rPr>
-        <w:t xml:space="preserve">4. Run the </w:t>
-      </w:r>
-      <w:r>
-        <w:rPr>
-          <w:rFonts w:ascii="Times New Roman" w:eastAsia="Times New Roman" w:hAnsi="Times New Roman" w:cs="Times New Roman"/>
-          <w:sz w:val="24"/>
-          <w:szCs w:val="24"/>
-        </w:rPr>
-        <w:t>ctFIRE</w:t>
-      </w:r>
-      <w:r>
-        <w:rPr>
-          <w:rFonts w:ascii="Times New Roman" w:eastAsia="Times New Roman" w:hAnsi="Times New Roman" w:cs="Times New Roman"/>
-          <w:sz w:val="24"/>
-          <w:szCs w:val="24"/>
-        </w:rPr>
-        <w:t>_PC.exe</w:t>
+        <w:t xml:space="preserve"> </w:t>
+      </w:r>
+    </w:p>
+    <w:p>
+      <w:pPr>
+        <w:pStyle w:val="Heading1"/>
+      </w:pPr>
+      <w:bookmarkStart w:id="2" w:name="_Toc348962243"/>
+      <w:r>
+        <w:lastRenderedPageBreak/>
+        <w:t>Installation</w:t>
+      </w:r>
+      <w:bookmarkEnd w:id="2"/>
+      <w:r>
+        <w:t xml:space="preserve"> </w:t>
       </w:r>
     </w:p>
     <w:p>
@@ -955,6 +936,181 @@
           <w:sz w:val="24"/>
           <w:szCs w:val="24"/>
         </w:rPr>
+        <w:t>Standalone for Windows:</w:t>
+      </w:r>
+    </w:p>
+    <w:p>
+      <w:pPr>
+        <w:spacing w:after="0" w:line="240" w:lineRule="auto"/>
+        <w:rPr>
+          <w:rFonts w:ascii="Times New Roman" w:eastAsia="Times New Roman" w:hAnsi="Times New Roman" w:cs="Times New Roman"/>
+          <w:sz w:val="24"/>
+          <w:szCs w:val="24"/>
+        </w:rPr>
+      </w:pPr>
+      <w:r>
+        <w:rPr>
+          <w:rFonts w:ascii="Times New Roman" w:eastAsia="Times New Roman" w:hAnsi="Times New Roman" w:cs="Times New Roman"/>
+          <w:sz w:val="24"/>
+          <w:szCs w:val="24"/>
+        </w:rPr>
+        <w:t>1</w:t>
+      </w:r>
+      <w:r>
+        <w:rPr>
+          <w:rFonts w:ascii="Times New Roman" w:eastAsia="Times New Roman" w:hAnsi="Times New Roman" w:cs="Times New Roman"/>
+          <w:sz w:val="24"/>
+          <w:szCs w:val="24"/>
+        </w:rPr>
+        <w:t>. Install the</w:t>
+      </w:r>
+      <w:r>
+        <w:rPr>
+          <w:rFonts w:ascii="Times New Roman" w:eastAsia="Times New Roman" w:hAnsi="Times New Roman" w:cs="Times New Roman"/>
+          <w:sz w:val="24"/>
+          <w:szCs w:val="24"/>
+        </w:rPr>
+        <w:t xml:space="preserve"> 64-bit</w:t>
+      </w:r>
+      <w:r>
+        <w:rPr>
+          <w:rFonts w:ascii="Times New Roman" w:eastAsia="Times New Roman" w:hAnsi="Times New Roman" w:cs="Times New Roman"/>
+          <w:sz w:val="24"/>
+          <w:szCs w:val="24"/>
+        </w:rPr>
+        <w:t xml:space="preserve"> MATLAB Compiler Runtim</w:t>
+      </w:r>
+      <w:r>
+        <w:rPr>
+          <w:rFonts w:ascii="Times New Roman" w:eastAsia="Times New Roman" w:hAnsi="Times New Roman" w:cs="Times New Roman"/>
+          <w:sz w:val="24"/>
+          <w:szCs w:val="24"/>
+        </w:rPr>
+        <w:t>e (MCR) version 7.15 using MCRinstaller.exe</w:t>
+      </w:r>
+    </w:p>
+    <w:p>
+      <w:pPr>
+        <w:spacing w:after="0" w:line="240" w:lineRule="auto"/>
+        <w:rPr>
+          <w:rFonts w:ascii="Times New Roman" w:eastAsia="Times New Roman" w:hAnsi="Times New Roman" w:cs="Times New Roman"/>
+          <w:sz w:val="24"/>
+          <w:szCs w:val="24"/>
+        </w:rPr>
+      </w:pPr>
+      <w:r>
+        <w:rPr>
+          <w:rFonts w:ascii="Times New Roman" w:eastAsia="Times New Roman" w:hAnsi="Times New Roman" w:cs="Times New Roman"/>
+          <w:sz w:val="24"/>
+          <w:szCs w:val="24"/>
+        </w:rPr>
+        <w:t>2</w:t>
+      </w:r>
+      <w:r>
+        <w:rPr>
+          <w:rFonts w:ascii="Times New Roman" w:eastAsia="Times New Roman" w:hAnsi="Times New Roman" w:cs="Times New Roman"/>
+          <w:sz w:val="24"/>
+          <w:szCs w:val="24"/>
+        </w:rPr>
+        <w:t>. Add the MCR directory to the system path (</w:t>
+      </w:r>
+      <w:hyperlink r:id="rId9" w:tgtFrame="_blank" w:history="1">
+        <w:r>
+          <w:rPr>
+            <w:rFonts w:ascii="Times New Roman" w:eastAsia="Times New Roman" w:hAnsi="Times New Roman" w:cs="Times New Roman"/>
+            <w:sz w:val="24"/>
+            <w:szCs w:val="24"/>
+          </w:rPr>
+          <w:t>readme</w:t>
+        </w:r>
+        <w:r>
+          <w:rPr>
+            <w:rFonts w:ascii="Times New Roman" w:eastAsia="Times New Roman" w:hAnsi="Times New Roman" w:cs="Times New Roman"/>
+            <w:sz w:val="24"/>
+            <w:szCs w:val="24"/>
+          </w:rPr>
+          <w:t>.txt</w:t>
+        </w:r>
+      </w:hyperlink>
+      <w:r>
+        <w:rPr>
+          <w:rFonts w:ascii="Times New Roman" w:eastAsia="Times New Roman" w:hAnsi="Times New Roman" w:cs="Times New Roman"/>
+          <w:sz w:val="24"/>
+          <w:szCs w:val="24"/>
+        </w:rPr>
+        <w:t>).</w:t>
+      </w:r>
+      <w:r>
+        <w:rPr>
+          <w:rFonts w:ascii="Times New Roman" w:eastAsia="Times New Roman" w:hAnsi="Times New Roman" w:cs="Times New Roman"/>
+          <w:sz w:val="24"/>
+          <w:szCs w:val="24"/>
+        </w:rPr>
+        <w:t>This step may be unnecessary for some systems</w:t>
+      </w:r>
+    </w:p>
+    <w:p>
+      <w:pPr>
+        <w:spacing w:after="0" w:line="240" w:lineRule="auto"/>
+        <w:rPr>
+          <w:rFonts w:ascii="Times New Roman" w:eastAsia="Times New Roman" w:hAnsi="Times New Roman" w:cs="Times New Roman"/>
+          <w:sz w:val="24"/>
+          <w:szCs w:val="24"/>
+        </w:rPr>
+      </w:pPr>
+      <w:r>
+        <w:rPr>
+          <w:rFonts w:ascii="Times New Roman" w:eastAsia="Times New Roman" w:hAnsi="Times New Roman" w:cs="Times New Roman"/>
+          <w:sz w:val="24"/>
+          <w:szCs w:val="24"/>
+        </w:rPr>
+        <w:t>3</w:t>
+      </w:r>
+      <w:r>
+        <w:rPr>
+          <w:rFonts w:ascii="Times New Roman" w:eastAsia="Times New Roman" w:hAnsi="Times New Roman" w:cs="Times New Roman"/>
+          <w:sz w:val="24"/>
+          <w:szCs w:val="24"/>
+        </w:rPr>
+        <w:t xml:space="preserve">. Download </w:t>
+      </w:r>
+      <w:r>
+        <w:rPr>
+          <w:rFonts w:ascii="Times New Roman" w:eastAsia="Times New Roman" w:hAnsi="Times New Roman" w:cs="Times New Roman"/>
+          <w:sz w:val="24"/>
+          <w:szCs w:val="24"/>
+        </w:rPr>
+        <w:t>and run ctFIRE</w:t>
+      </w:r>
+      <w:r>
+        <w:rPr>
+          <w:rFonts w:ascii="Times New Roman" w:eastAsia="Times New Roman" w:hAnsi="Times New Roman" w:cs="Times New Roman"/>
+          <w:sz w:val="24"/>
+          <w:szCs w:val="24"/>
+        </w:rPr>
+        <w:t>_PC.exe</w:t>
+      </w:r>
+    </w:p>
+    <w:p>
+      <w:pPr>
+        <w:spacing w:before="100" w:beforeAutospacing="1" w:after="100" w:afterAutospacing="1" w:line="240" w:lineRule="auto"/>
+        <w:outlineLvl w:val="3"/>
+        <w:rPr>
+          <w:rFonts w:ascii="Times New Roman" w:eastAsia="Times New Roman" w:hAnsi="Times New Roman" w:cs="Times New Roman"/>
+          <w:b/>
+          <w:bCs/>
+          <w:sz w:val="24"/>
+          <w:szCs w:val="24"/>
+        </w:rPr>
+      </w:pPr>
+      <w:r>
+        <w:rPr>
+          <w:rFonts w:ascii="Times New Roman" w:eastAsia="Times New Roman" w:hAnsi="Times New Roman" w:cs="Times New Roman"/>
+          <w:b/>
+          <w:bCs/>
+          <w:sz w:val="24"/>
+          <w:szCs w:val="24"/>
+        </w:rPr>
         <w:t>MATLAB version:</w:t>
       </w:r>
     </w:p>
@@ -973,7 +1129,7 @@
           <w:sz w:val="24"/>
           <w:szCs w:val="24"/>
         </w:rPr>
-        <w:t xml:space="preserve">Download and unzip the file </w:t>
+        <w:t xml:space="preserve">Download </w:t>
       </w:r>
       <w:r>
         <w:rPr>
@@ -989,7 +1145,39 @@
           <w:sz w:val="24"/>
           <w:szCs w:val="24"/>
         </w:rPr>
-        <w:t xml:space="preserve">_MATLAB.zip. Then </w:t>
+        <w:t xml:space="preserve"> _MATLAB.zip </w:t>
+      </w:r>
+      <w:r>
+        <w:rPr>
+          <w:rFonts w:ascii="Times New Roman" w:eastAsia="Times New Roman" w:hAnsi="Times New Roman" w:cs="Times New Roman"/>
+          <w:sz w:val="24"/>
+          <w:szCs w:val="24"/>
+        </w:rPr>
+        <w:t xml:space="preserve">and unzip it to </w:t>
+      </w:r>
+      <w:r>
+        <w:rPr>
+          <w:rFonts w:ascii="Times New Roman" w:eastAsia="Times New Roman" w:hAnsi="Times New Roman" w:cs="Times New Roman"/>
+          <w:sz w:val="24"/>
+          <w:szCs w:val="24"/>
+        </w:rPr>
+        <w:t>the default</w:t>
+      </w:r>
+      <w:r>
+        <w:rPr>
+          <w:rFonts w:ascii="Times New Roman" w:eastAsia="Times New Roman" w:hAnsi="Times New Roman" w:cs="Times New Roman"/>
+          <w:sz w:val="24"/>
+          <w:szCs w:val="24"/>
+        </w:rPr>
+        <w:t xml:space="preserve"> folder 'ctFIRE' </w:t>
+      </w:r>
+      <w:r>
+        <w:rPr>
+          <w:rFonts w:ascii="Times New Roman" w:eastAsia="Times New Roman" w:hAnsi="Times New Roman" w:cs="Times New Roman"/>
+          <w:sz w:val="24"/>
+          <w:szCs w:val="24"/>
+        </w:rPr>
+        <w:t xml:space="preserve">. Then </w:t>
       </w:r>
       <w:r>
         <w:rPr>
@@ -1007,7 +1195,7 @@
         </w:rPr>
         <w:t xml:space="preserve">go to </w:t>
       </w:r>
-      <w:hyperlink r:id="rId9" w:tgtFrame="_blank" w:history="1">
+      <w:hyperlink r:id="rId10" w:tgtFrame="_blank" w:history="1">
         <w:r>
           <w:rPr>
             <w:rFonts w:ascii="Times New Roman" w:eastAsia="Times New Roman" w:hAnsi="Times New Roman" w:cs="Times New Roman"/>
@@ -1053,7 +1241,7 @@
         </w:rPr>
         <w:t xml:space="preserve"> and unzip it; (2) go to </w:t>
       </w:r>
-      <w:hyperlink r:id="rId10" w:history="1">
+      <w:hyperlink r:id="rId11" w:history="1">
         <w:r>
           <w:rPr>
             <w:rStyle w:val="Hyperlink"/>
@@ -1112,15 +1300,23 @@
           <w:sz w:val="24"/>
           <w:szCs w:val="24"/>
         </w:rPr>
-        <w:t xml:space="preserve">unzipped folders i.e. </w:t>
-      </w:r>
-      <w:r>
-        <w:rPr>
-          <w:rFonts w:ascii="Times New Roman" w:eastAsia="Times New Roman" w:hAnsi="Times New Roman" w:cs="Times New Roman"/>
-          <w:sz w:val="24"/>
-          <w:szCs w:val="24"/>
-        </w:rPr>
-        <w:t xml:space="preserve">ctFIRE, </w:t>
+        <w:t xml:space="preserve">unzipped </w:t>
+      </w:r>
+      <w:r>
+        <w:rPr>
+          <w:rFonts w:ascii="Times New Roman" w:eastAsia="Times New Roman" w:hAnsi="Times New Roman" w:cs="Times New Roman"/>
+          <w:sz w:val="24"/>
+          <w:szCs w:val="24"/>
+        </w:rPr>
+        <w:t xml:space="preserve">default </w:t>
+      </w:r>
+      <w:r>
+        <w:rPr>
+          <w:rFonts w:ascii="Times New Roman" w:eastAsia="Times New Roman" w:hAnsi="Times New Roman" w:cs="Times New Roman"/>
+          <w:sz w:val="24"/>
+          <w:szCs w:val="24"/>
+        </w:rPr>
+        <w:t xml:space="preserve">folders i.e. ctFIRE, </w:t>
       </w:r>
       <w:r>
         <w:rPr>
@@ -1136,23 +1332,7 @@
           <w:sz w:val="24"/>
           <w:szCs w:val="24"/>
         </w:rPr>
-        <w:t xml:space="preserve"> and FIRE </w:t>
-      </w:r>
-      <w:r>
-        <w:rPr>
-          <w:rFonts w:ascii="Times New Roman" w:eastAsia="Times New Roman" w:hAnsi="Times New Roman" w:cs="Times New Roman"/>
-          <w:sz w:val="24"/>
-          <w:szCs w:val="24"/>
-        </w:rPr>
-        <w:t>into the same</w:t>
-      </w:r>
-      <w:r>
-        <w:rPr>
-          <w:rFonts w:ascii="Times New Roman" w:eastAsia="Times New Roman" w:hAnsi="Times New Roman" w:cs="Times New Roman"/>
-          <w:sz w:val="24"/>
-          <w:szCs w:val="24"/>
-        </w:rPr>
-        <w:t xml:space="preserve"> </w:t>
+        <w:t xml:space="preserve"> and FIRE into the same </w:t>
       </w:r>
       <w:r>
         <w:rPr>
@@ -1181,26 +1361,19 @@
     </w:p>
     <w:p>
       <w:pPr>
-        <w:spacing w:after="0" w:line="240" w:lineRule="auto"/>
-        <w:rPr>
-          <w:rFonts w:ascii="Times New Roman" w:eastAsia="Times New Roman" w:hAnsi="Times New Roman" w:cs="Times New Roman"/>
-          <w:sz w:val="24"/>
-          <w:szCs w:val="24"/>
-        </w:rPr>
-      </w:pPr>
-      <w:r>
-        <w:rPr>
-          <w:rFonts w:ascii="Times New Roman" w:eastAsia="Times New Roman" w:hAnsi="Times New Roman" w:cs="Times New Roman"/>
-          <w:sz w:val="24"/>
-          <w:szCs w:val="24"/>
-        </w:rPr>
-        <w:t>Installation and Usage: </w:t>
-      </w:r>
-    </w:p>
-    <w:p>
-      <w:pPr>
-        <w:spacing w:before="100" w:beforeAutospacing="1" w:after="100" w:afterAutospacing="1" w:line="240" w:lineRule="auto"/>
-        <w:outlineLvl w:val="1"/>
+        <w:pStyle w:val="Heading1"/>
+      </w:pPr>
+      <w:bookmarkStart w:id="3" w:name="_Toc348962244"/>
+      <w:r>
+        <w:t>Usage:</w:t>
+      </w:r>
+      <w:bookmarkEnd w:id="3"/>
+      <w:r>
+        <w:t> </w:t>
+      </w:r>
+    </w:p>
+    <w:p>
+      <w:pPr>
         <w:rPr>
           <w:rFonts w:ascii="Times New Roman" w:eastAsia="Times New Roman" w:hAnsi="Times New Roman" w:cs="Times New Roman"/>
           <w:b/>
@@ -1209,7 +1382,7 @@
           <w:szCs w:val="24"/>
         </w:rPr>
       </w:pPr>
-      <w:hyperlink r:id="rId11" w:history="1">
+      <w:hyperlink r:id="rId12" w:history="1">
         <w:r>
           <w:rPr>
             <w:rFonts w:ascii="Times New Roman" w:eastAsia="Times New Roman" w:hAnsi="Times New Roman" w:cs="Times New Roman"/>
@@ -1307,7 +1480,7 @@
           <w:szCs w:val="24"/>
         </w:rPr>
       </w:pPr>
-      <w:hyperlink r:id="rId12" w:history="1">
+      <w:hyperlink r:id="rId13" w:history="1">
         <w:r>
           <w:rPr>
             <w:rStyle w:val="Hyperlink"/>
@@ -1346,7 +1519,7 @@
           <w:szCs w:val="24"/>
         </w:rPr>
       </w:pPr>
-      <w:hyperlink r:id="rId13" w:tgtFrame="_blank" w:history="1">
+      <w:hyperlink r:id="rId14" w:tgtFrame="_blank" w:history="1">
         <w:r>
           <w:rPr>
             <w:rFonts w:ascii="Times New Roman" w:eastAsia="Times New Roman" w:hAnsi="Times New Roman" w:cs="Times New Roman"/>
@@ -1365,30 +1538,15 @@
             <w:szCs w:val="24"/>
             <w:u w:val="single"/>
           </w:rPr>
-          <w:t xml:space="preserve"> Trans</w:t>
-        </w:r>
-        <w:r>
-          <w:rPr>
-            <w:rFonts w:ascii="Times New Roman" w:eastAsia="Times New Roman" w:hAnsi="Times New Roman" w:cs="Times New Roman"/>
-            <w:color w:val="0000FF"/>
-            <w:sz w:val="24"/>
-            <w:szCs w:val="24"/>
-            <w:u w:val="single"/>
-          </w:rPr>
-          <w:t>form</w:t>
+          <w:t xml:space="preserve"> Transform</w:t>
         </w:r>
       </w:hyperlink>
     </w:p>
     <w:p>
       <w:pPr>
         <w:spacing w:after="0" w:line="240" w:lineRule="auto"/>
-        <w:rPr>
-          <w:rFonts w:ascii="Times New Roman" w:eastAsia="Times New Roman" w:hAnsi="Times New Roman" w:cs="Times New Roman"/>
-          <w:sz w:val="24"/>
-          <w:szCs w:val="24"/>
-        </w:rPr>
-      </w:pPr>
-      <w:hyperlink r:id="rId14" w:history="1">
+      </w:pPr>
+      <w:hyperlink r:id="rId15" w:history="1">
         <w:proofErr w:type="spellStart"/>
         <w:r>
           <w:rPr>
@@ -1413,6 +1571,25 @@
     </w:p>
     <w:p>
       <w:pPr>
+        <w:spacing w:after="0" w:line="240" w:lineRule="auto"/>
+      </w:pPr>
+    </w:p>
+    <w:p>
+      <w:pPr>
+        <w:pStyle w:val="Heading1"/>
+        <w:rPr>
+          <w:sz w:val="24"/>
+          <w:szCs w:val="24"/>
+        </w:rPr>
+      </w:pPr>
+      <w:bookmarkStart w:id="4" w:name="_Toc348962245"/>
+      <w:r>
+        <w:t>References:</w:t>
+      </w:r>
+      <w:bookmarkEnd w:id="4"/>
+    </w:p>
+    <w:p>
+      <w:pPr>
         <w:rPr>
           <w:rFonts w:ascii="Times New Roman" w:hAnsi="Times New Roman" w:cs="Times New Roman"/>
           <w:sz w:val="24"/>
@@ -1495,43 +1672,26 @@
           <w:szCs w:val="24"/>
         </w:rPr>
         <w:tab/>
-        <w:t xml:space="preserve">A. M. Stein, D. A. Vader, L. M. </w:t>
-      </w:r>
-      <w:proofErr w:type="spellStart"/>
-      <w:r>
-        <w:rPr>
-          <w:rFonts w:ascii="Times New Roman" w:hAnsi="Times New Roman" w:cs="Times New Roman"/>
-          <w:sz w:val="24"/>
-          <w:szCs w:val="24"/>
-        </w:rPr>
-        <w:t>Jawerth</w:t>
-      </w:r>
-      <w:proofErr w:type="spellEnd"/>
-      <w:r>
-        <w:rPr>
-          <w:rFonts w:ascii="Times New Roman" w:hAnsi="Times New Roman" w:cs="Times New Roman"/>
-          <w:sz w:val="24"/>
-          <w:szCs w:val="24"/>
-        </w:rPr>
-        <w:t xml:space="preserve">, D. A. </w:t>
-      </w:r>
-      <w:proofErr w:type="spellStart"/>
-      <w:r>
-        <w:rPr>
-          <w:rFonts w:ascii="Times New Roman" w:hAnsi="Times New Roman" w:cs="Times New Roman"/>
-          <w:sz w:val="24"/>
-          <w:szCs w:val="24"/>
-        </w:rPr>
-        <w:t>Weitz</w:t>
-      </w:r>
-      <w:proofErr w:type="spellEnd"/>
-      <w:r>
-        <w:rPr>
-          <w:rFonts w:ascii="Times New Roman" w:hAnsi="Times New Roman" w:cs="Times New Roman"/>
-          <w:sz w:val="24"/>
-          <w:szCs w:val="24"/>
-        </w:rPr>
-        <w:t xml:space="preserve">, and L. M. Sander, “An algorithm for extracting the network geometry of three-dimensional collagen gels,” </w:t>
+      </w:r>
+      <w:bookmarkStart w:id="5" w:name="OLE_LINK1"/>
+      <w:bookmarkStart w:id="6" w:name="OLE_LINK2"/>
+      <w:r>
+        <w:rPr>
+          <w:rFonts w:ascii="Times New Roman" w:hAnsi="Times New Roman" w:cs="Times New Roman"/>
+          <w:sz w:val="24"/>
+          <w:szCs w:val="24"/>
+        </w:rPr>
+        <w:t>A. M. Stein,</w:t>
+      </w:r>
+      <w:bookmarkEnd w:id="5"/>
+      <w:bookmarkEnd w:id="6"/>
+      <w:r>
+        <w:rPr>
+          <w:rFonts w:ascii="Times New Roman" w:hAnsi="Times New Roman" w:cs="Times New Roman"/>
+          <w:sz w:val="24"/>
+          <w:szCs w:val="24"/>
+        </w:rPr>
+        <w:t xml:space="preserve"> D. A. Vader, L. M. Jawerth, D. A. Weitz, and L. M. Sander, “An algorithm for extracting the network geometry of three-dimensional collagen gels,” </w:t>
       </w:r>
       <w:r>
         <w:rPr>
@@ -1551,6 +1711,8 @@
         </w:rPr>
         <w:t xml:space="preserve"> </w:t>
       </w:r>
+      <w:bookmarkStart w:id="7" w:name="OLE_LINK5"/>
+      <w:bookmarkStart w:id="8" w:name="OLE_LINK6"/>
       <w:r>
         <w:rPr>
           <w:rFonts w:ascii="Times New Roman" w:hAnsi="Times New Roman" w:cs="Times New Roman"/>
@@ -1567,7 +1729,35 @@
           <w:sz w:val="24"/>
           <w:szCs w:val="24"/>
         </w:rPr>
-        <w:t>(3), 463–475 (2008) [doi:10.1111/j.1365-2818.2008.02141.x].</w:t>
+        <w:t xml:space="preserve">(3), </w:t>
+      </w:r>
+      <w:bookmarkStart w:id="9" w:name="OLE_LINK7"/>
+      <w:r>
+        <w:rPr>
+          <w:rFonts w:ascii="Times New Roman" w:hAnsi="Times New Roman" w:cs="Times New Roman"/>
+          <w:sz w:val="24"/>
+          <w:szCs w:val="24"/>
+        </w:rPr>
+        <w:t>463–475</w:t>
+      </w:r>
+      <w:bookmarkEnd w:id="9"/>
+      <w:r>
+        <w:rPr>
+          <w:rFonts w:ascii="Times New Roman" w:hAnsi="Times New Roman" w:cs="Times New Roman"/>
+          <w:sz w:val="24"/>
+          <w:szCs w:val="24"/>
+        </w:rPr>
+        <w:t xml:space="preserve"> (2008)</w:t>
+      </w:r>
+      <w:bookmarkEnd w:id="7"/>
+      <w:bookmarkEnd w:id="8"/>
+      <w:r>
+        <w:rPr>
+          <w:rFonts w:ascii="Times New Roman" w:hAnsi="Times New Roman" w:cs="Times New Roman"/>
+          <w:sz w:val="24"/>
+          <w:szCs w:val="24"/>
+        </w:rPr>
+        <w:t xml:space="preserve"> [doi:10.1111/j.1365-2818.2008.02141.x].</w:t>
       </w:r>
     </w:p>
     <w:p>
@@ -1595,91 +1785,6 @@
     </w:sectPr>
   </w:body>
 </w:document>
-</file>
-
-<file path=word/comments.xml><?xml version="1.0" encoding="utf-8"?>
-<w:comments xmlns:ve="http://schemas.openxmlformats.org/markup-compatibility/2006" xmlns:o="urn:schemas-microsoft-com:office:office" xmlns:r="http://schemas.openxmlformats.org/officeDocument/2006/relationships" xmlns:m="http://schemas.openxmlformats.org/officeDocument/2006/math" xmlns:v="urn:schemas-microsoft-com:vml" xmlns:wp="http://schemas.openxmlformats.org/drawingml/2006/wordprocessingDrawing" xmlns:w10="urn:schemas-microsoft-com:office:word" xmlns:w="http://schemas.openxmlformats.org/wordprocessingml/2006/main" xmlns:wne="http://schemas.microsoft.com/office/word/2006/wordml">
-  <w:comment w:id="0" w:author="youmap" w:date="2013-02-13T10:24:00Z" w:initials="y">
-    <w:p>
-      <w:pPr>
-        <w:pStyle w:val="CommentText"/>
-      </w:pPr>
-      <w:r>
-        <w:rPr>
-          <w:rStyle w:val="CommentReference"/>
-        </w:rPr>
-        <w:annotationRef/>
-      </w:r>
-      <w:r>
-        <w:t>need to figure out add the search path during the deploy</w:t>
-      </w:r>
-    </w:p>
-  </w:comment>
-  <w:comment w:id="1" w:author="youmap" w:date="2013-02-13T10:26:00Z" w:initials="y">
-    <w:p>
-      <w:pPr>
-        <w:pStyle w:val="CommentText"/>
-      </w:pPr>
-      <w:r>
-        <w:rPr>
-          <w:rStyle w:val="CommentReference"/>
-        </w:rPr>
-        <w:annotationRef/>
-      </w:r>
-      <w:r>
-        <w:t xml:space="preserve">loci zip file  at ~and the </w:t>
-      </w:r>
-      <w:proofErr w:type="spellStart"/>
-      <w:r>
-        <w:t>github</w:t>
-      </w:r>
-      <w:proofErr w:type="spellEnd"/>
-      <w:r>
-        <w:t xml:space="preserve"> url:</w:t>
-      </w:r>
-      <w:r>
-        <w:t xml:space="preserve"> https://github.com/uw-loci/curvelets/tree/master/ctFIRE</w:t>
-      </w:r>
-    </w:p>
-    <w:p>
-      <w:pPr>
-        <w:pStyle w:val="CommentText"/>
-      </w:pPr>
-    </w:p>
-  </w:comment>
-  <w:comment w:id="4" w:author="youmap" w:date="2013-02-13T10:23:00Z" w:initials="y">
-    <w:p>
-      <w:pPr>
-        <w:pStyle w:val="CommentText"/>
-      </w:pPr>
-      <w:r>
-        <w:rPr>
-          <w:rStyle w:val="CommentReference"/>
-        </w:rPr>
-        <w:annotationRef/>
-      </w:r>
-      <w:r>
-        <w:t xml:space="preserve">need Matlab account with license associated to access </w:t>
-      </w:r>
-    </w:p>
-  </w:comment>
-  <w:comment w:id="5" w:author="youmap" w:date="2013-02-13T10:27:00Z" w:initials="y">
-    <w:p>
-      <w:pPr>
-        <w:pStyle w:val="CommentText"/>
-      </w:pPr>
-      <w:r>
-        <w:rPr>
-          <w:rStyle w:val="CommentReference"/>
-        </w:rPr>
-        <w:annotationRef/>
-      </w:r>
-      <w:r>
-        <w:t>not done yet</w:t>
-      </w:r>
-    </w:p>
-  </w:comment>
-</w:comments>
 </file>
 
 <file path=word/styles.xml><?xml version="1.0" encoding="utf-8"?>
@@ -1923,6 +2028,7 @@
   <w:style w:type="character" w:default="1" w:styleId="DefaultParagraphFont">
     <w:name w:val="Default Paragraph Font"/>
     <w:uiPriority w:val="1"/>
+    <w:semiHidden/>
     <w:unhideWhenUsed/>
   </w:style>
   <w:style w:type="table" w:default="1" w:styleId="TableNormal">
@@ -2147,6 +2253,55 @@
     <w:semiHidden/>
     <w:unhideWhenUsed/>
     <w:rsid w:val="00BA645D"/>
+  </w:style>
+  <w:style w:type="paragraph" w:styleId="TOCHeading">
+    <w:name w:val="TOC Heading"/>
+    <w:basedOn w:val="Heading1"/>
+    <w:next w:val="Normal"/>
+    <w:uiPriority w:val="39"/>
+    <w:semiHidden/>
+    <w:unhideWhenUsed/>
+    <w:qFormat/>
+    <w:rsid w:val="005E3D36"/>
+    <w:pPr>
+      <w:keepNext/>
+      <w:keepLines/>
+      <w:spacing w:before="480" w:beforeAutospacing="0" w:after="0" w:afterAutospacing="0" w:line="276" w:lineRule="auto"/>
+      <w:outlineLvl w:val="9"/>
+    </w:pPr>
+    <w:rPr>
+      <w:rFonts w:asciiTheme="majorHAnsi" w:eastAsiaTheme="majorEastAsia" w:hAnsiTheme="majorHAnsi" w:cstheme="majorBidi"/>
+      <w:color w:val="365F91" w:themeColor="accent1" w:themeShade="BF"/>
+      <w:kern w:val="0"/>
+      <w:sz w:val="28"/>
+      <w:szCs w:val="28"/>
+      <w:lang w:eastAsia="en-US"/>
+    </w:rPr>
+  </w:style>
+  <w:style w:type="paragraph" w:styleId="TOC1">
+    <w:name w:val="toc 1"/>
+    <w:basedOn w:val="Normal"/>
+    <w:next w:val="Normal"/>
+    <w:autoRedefine/>
+    <w:uiPriority w:val="39"/>
+    <w:unhideWhenUsed/>
+    <w:rsid w:val="005E3D36"/>
+    <w:pPr>
+      <w:spacing w:after="100"/>
+    </w:pPr>
+  </w:style>
+  <w:style w:type="paragraph" w:styleId="TOC2">
+    <w:name w:val="toc 2"/>
+    <w:basedOn w:val="Normal"/>
+    <w:next w:val="Normal"/>
+    <w:autoRedefine/>
+    <w:uiPriority w:val="39"/>
+    <w:unhideWhenUsed/>
+    <w:rsid w:val="005E3D36"/>
+    <w:pPr>
+      <w:spacing w:after="100"/>
+      <w:ind w:left="220"/>
+    </w:pPr>
   </w:style>
 </w:styles>
 </file>
@@ -2432,4 +2587,16 @@
   <a:objectDefaults/>
   <a:extraClrSchemeLst/>
 </a:theme>
+</file>
+
+<file path=customXml/item1.xml><?xml version="1.0" encoding="utf-8"?>
+<b:Sources xmlns:b="http://schemas.openxmlformats.org/officeDocument/2006/bibliography" xmlns="http://schemas.openxmlformats.org/officeDocument/2006/bibliography" SelectedStyle="\APA.XSL" StyleName="APA Fifth Edition"/>
+</file>
+
+<file path=customXml/itemProps1.xml><?xml version="1.0" encoding="utf-8"?>
+<ds:datastoreItem xmlns:ds="http://schemas.openxmlformats.org/officeDocument/2006/customXml" ds:itemID="{201DA91E-FE87-413E-9484-D729364D7661}">
+  <ds:schemaRefs>
+    <ds:schemaRef ds:uri="http://schemas.openxmlformats.org/officeDocument/2006/bibliography"/>
+  </ds:schemaRefs>
+</ds:datastoreItem>
 </file>
</xml_diff>

<commit_message>
remove the readme.txt for adding the MCR path as the link to this readme was not correct.
</commit_message>
<xml_diff>
--- a/ctFIRE/web page draft for ctFIRE.docx
+++ b/ctFIRE/web page draft for ctFIRE.docx
@@ -115,13 +115,6 @@
     </w:p>
     <w:sdt>
       <w:sdtPr>
-        <w:id w:val="192138741"/>
-        <w:docPartObj>
-          <w:docPartGallery w:val="Table of Contents"/>
-          <w:docPartUnique/>
-        </w:docPartObj>
-      </w:sdtPr>
-      <w:sdtEndPr>
         <w:rPr>
           <w:rFonts w:asciiTheme="minorHAnsi" w:eastAsiaTheme="minorEastAsia" w:hAnsiTheme="minorHAnsi" w:cstheme="minorBidi"/>
           <w:b w:val="0"/>
@@ -131,7 +124,12 @@
           <w:szCs w:val="22"/>
           <w:lang w:eastAsia="zh-CN"/>
         </w:rPr>
-      </w:sdtEndPr>
+        <w:id w:val="192138741"/>
+        <w:docPartObj>
+          <w:docPartGallery w:val="Table of Contents"/>
+          <w:docPartUnique/>
+        </w:docPartObj>
+      </w:sdtPr>
       <w:sdtContent>
         <w:p>
           <w:pPr>
@@ -529,13 +527,63 @@
           <w:szCs w:val="24"/>
         </w:rPr>
       </w:pPr>
-      <w:r>
-        <w:rPr>
-          <w:rFonts w:ascii="Times New Roman" w:hAnsi="Times New Roman" w:cs="Times New Roman"/>
-          <w:sz w:val="24"/>
-          <w:szCs w:val="24"/>
-        </w:rPr>
-        <w:t>The purpose of this standalone MATLAB package is to allow users to automatically extract and quantify the alignment of collagen fibers in an image. The program reads in image files, extracts the individual collagen fibers via ctFIRE ( curvelet transform  plus  FIRE algorithm) , which is an approach combining the advantage of the fast discrete curvelet transform</w:t>
+      <w:bookmarkStart w:id="1" w:name="OLE_LINK8"/>
+      <w:bookmarkStart w:id="2" w:name="OLE_LINK9"/>
+      <w:bookmarkStart w:id="3" w:name="OLE_LINK32"/>
+      <w:bookmarkStart w:id="4" w:name="OLE_LINK33"/>
+      <w:r>
+        <w:rPr>
+          <w:rFonts w:ascii="Times New Roman" w:hAnsi="Times New Roman" w:cs="Times New Roman"/>
+          <w:sz w:val="24"/>
+          <w:szCs w:val="24"/>
+        </w:rPr>
+        <w:t>The purpose of this standalone MATLAB package is to allow users to automatically extract and quantify the alignment of collagen fibers in an image</w:t>
+      </w:r>
+      <w:bookmarkStart w:id="5" w:name="OLE_LINK10"/>
+      <w:bookmarkStart w:id="6" w:name="OLE_LINK11"/>
+      <w:bookmarkStart w:id="7" w:name="OLE_LINK12"/>
+      <w:bookmarkStart w:id="8" w:name="OLE_LINK13"/>
+      <w:bookmarkStart w:id="9" w:name="OLE_LINK14"/>
+      <w:bookmarkStart w:id="10" w:name="OLE_LINK15"/>
+      <w:bookmarkStart w:id="11" w:name="OLE_LINK16"/>
+      <w:bookmarkStart w:id="12" w:name="OLE_LINK17"/>
+      <w:bookmarkStart w:id="13" w:name="OLE_LINK18"/>
+      <w:bookmarkStart w:id="14" w:name="OLE_LINK19"/>
+      <w:bookmarkStart w:id="15" w:name="OLE_LINK20"/>
+      <w:bookmarkStart w:id="16" w:name="OLE_LINK21"/>
+      <w:bookmarkStart w:id="17" w:name="OLE_LINK22"/>
+      <w:bookmarkStart w:id="18" w:name="OLE_LINK23"/>
+      <w:bookmarkStart w:id="19" w:name="OLE_LINK24"/>
+      <w:bookmarkStart w:id="20" w:name="OLE_LINK25"/>
+      <w:r>
+        <w:rPr>
+          <w:rFonts w:ascii="Times New Roman" w:hAnsi="Times New Roman" w:cs="Times New Roman"/>
+          <w:sz w:val="24"/>
+          <w:szCs w:val="24"/>
+        </w:rPr>
+        <w:t>.</w:t>
+      </w:r>
+      <w:bookmarkEnd w:id="3"/>
+      <w:bookmarkEnd w:id="4"/>
+      <w:r>
+        <w:rPr>
+          <w:rFonts w:ascii="Times New Roman" w:hAnsi="Times New Roman" w:cs="Times New Roman"/>
+          <w:sz w:val="24"/>
+          <w:szCs w:val="24"/>
+        </w:rPr>
+        <w:t xml:space="preserve"> </w:t>
+      </w:r>
+      <w:bookmarkStart w:id="21" w:name="OLE_LINK3"/>
+      <w:bookmarkStart w:id="22" w:name="OLE_LINK4"/>
+      <w:bookmarkEnd w:id="1"/>
+      <w:bookmarkEnd w:id="2"/>
+      <w:r>
+        <w:rPr>
+          <w:rFonts w:ascii="Times New Roman" w:hAnsi="Times New Roman" w:cs="Times New Roman"/>
+          <w:sz w:val="24"/>
+          <w:szCs w:val="24"/>
+        </w:rPr>
+        <w:t>The program reads in image files, extracts the individual collagen fibers via ctFIRE ( curvelet transform  plus  FIRE algorithm) , which is an approach combining the advantage of the fast discrete curvelet transform</w:t>
       </w:r>
       <w:r>
         <w:rPr>
@@ -723,6 +771,8 @@
         </w:rPr>
         <w:t xml:space="preserve">files. </w:t>
       </w:r>
+      <w:bookmarkEnd w:id="21"/>
+      <w:bookmarkEnd w:id="22"/>
     </w:p>
     <w:p>
       <w:pPr>
@@ -766,11 +816,27 @@
           <w:szCs w:val="24"/>
         </w:rPr>
       </w:pPr>
-      <w:bookmarkStart w:id="1" w:name="_Toc348962242"/>
+      <w:bookmarkStart w:id="23" w:name="_Toc348962242"/>
+      <w:bookmarkEnd w:id="5"/>
+      <w:bookmarkEnd w:id="6"/>
+      <w:bookmarkEnd w:id="7"/>
+      <w:bookmarkEnd w:id="8"/>
+      <w:bookmarkEnd w:id="9"/>
+      <w:bookmarkEnd w:id="10"/>
+      <w:bookmarkEnd w:id="11"/>
+      <w:bookmarkEnd w:id="12"/>
+      <w:bookmarkEnd w:id="13"/>
+      <w:bookmarkEnd w:id="14"/>
+      <w:bookmarkEnd w:id="15"/>
+      <w:bookmarkEnd w:id="16"/>
+      <w:bookmarkEnd w:id="17"/>
+      <w:bookmarkEnd w:id="18"/>
+      <w:bookmarkEnd w:id="19"/>
+      <w:bookmarkEnd w:id="20"/>
       <w:r>
         <w:t>Download</w:t>
       </w:r>
-      <w:bookmarkEnd w:id="1"/>
+      <w:bookmarkEnd w:id="23"/>
     </w:p>
     <w:p>
       <w:pPr>
@@ -906,12 +972,18 @@
       <w:pPr>
         <w:pStyle w:val="Heading1"/>
       </w:pPr>
-      <w:bookmarkStart w:id="2" w:name="_Toc348962243"/>
+      <w:bookmarkStart w:id="24" w:name="_Toc348962243"/>
+      <w:bookmarkStart w:id="25" w:name="OLE_LINK26"/>
+      <w:bookmarkStart w:id="26" w:name="OLE_LINK27"/>
+      <w:bookmarkStart w:id="27" w:name="OLE_LINK28"/>
+      <w:bookmarkStart w:id="28" w:name="OLE_LINK29"/>
+      <w:bookmarkStart w:id="29" w:name="OLE_LINK30"/>
+      <w:bookmarkStart w:id="30" w:name="OLE_LINK31"/>
       <w:r>
         <w:lastRenderedPageBreak/>
         <w:t>Installation</w:t>
       </w:r>
-      <w:bookmarkEnd w:id="2"/>
+      <w:bookmarkEnd w:id="24"/>
       <w:r>
         <w:t xml:space="preserve"> </w:t>
       </w:r>
@@ -1012,33 +1084,23 @@
           <w:sz w:val="24"/>
           <w:szCs w:val="24"/>
         </w:rPr>
-        <w:t>. Add the MCR directory to the system path (</w:t>
-      </w:r>
-      <w:hyperlink r:id="rId9" w:tgtFrame="_blank" w:history="1">
-        <w:r>
-          <w:rPr>
-            <w:rFonts w:ascii="Times New Roman" w:eastAsia="Times New Roman" w:hAnsi="Times New Roman" w:cs="Times New Roman"/>
-            <w:sz w:val="24"/>
-            <w:szCs w:val="24"/>
-          </w:rPr>
-          <w:t>readme</w:t>
-        </w:r>
-        <w:r>
-          <w:rPr>
-            <w:rFonts w:ascii="Times New Roman" w:eastAsia="Times New Roman" w:hAnsi="Times New Roman" w:cs="Times New Roman"/>
-            <w:sz w:val="24"/>
-            <w:szCs w:val="24"/>
-          </w:rPr>
-          <w:t>.txt</w:t>
-        </w:r>
-      </w:hyperlink>
-      <w:r>
-        <w:rPr>
-          <w:rFonts w:ascii="Times New Roman" w:eastAsia="Times New Roman" w:hAnsi="Times New Roman" w:cs="Times New Roman"/>
-          <w:sz w:val="24"/>
-          <w:szCs w:val="24"/>
-        </w:rPr>
-        <w:t>).</w:t>
+        <w:t>. Add the MCR directory to the system path</w:t>
+      </w:r>
+      <w:r>
+        <w:rPr>
+          <w:rFonts w:ascii="Times New Roman" w:eastAsia="Times New Roman" w:hAnsi="Times New Roman" w:cs="Times New Roman"/>
+          <w:sz w:val="24"/>
+          <w:szCs w:val="24"/>
+        </w:rPr>
+        <w:t>.</w:t>
+      </w:r>
+      <w:r>
+        <w:rPr>
+          <w:rFonts w:ascii="Times New Roman" w:eastAsia="Times New Roman" w:hAnsi="Times New Roman" w:cs="Times New Roman"/>
+          <w:sz w:val="24"/>
+          <w:szCs w:val="24"/>
+        </w:rPr>
+        <w:t xml:space="preserve"> </w:t>
       </w:r>
       <w:r>
         <w:rPr>
@@ -1195,7 +1257,7 @@
         </w:rPr>
         <w:t xml:space="preserve">go to </w:t>
       </w:r>
-      <w:hyperlink r:id="rId10" w:tgtFrame="_blank" w:history="1">
+      <w:hyperlink r:id="rId9" w:tgtFrame="_blank" w:history="1">
         <w:r>
           <w:rPr>
             <w:rFonts w:ascii="Times New Roman" w:eastAsia="Times New Roman" w:hAnsi="Times New Roman" w:cs="Times New Roman"/>
@@ -1241,7 +1303,7 @@
         </w:rPr>
         <w:t xml:space="preserve"> and unzip it; (2) go to </w:t>
       </w:r>
-      <w:hyperlink r:id="rId11" w:history="1">
+      <w:hyperlink r:id="rId10" w:history="1">
         <w:r>
           <w:rPr>
             <w:rStyle w:val="Hyperlink"/>
@@ -1363,11 +1425,11 @@
       <w:pPr>
         <w:pStyle w:val="Heading1"/>
       </w:pPr>
-      <w:bookmarkStart w:id="3" w:name="_Toc348962244"/>
+      <w:bookmarkStart w:id="31" w:name="_Toc348962244"/>
       <w:r>
         <w:t>Usage:</w:t>
       </w:r>
-      <w:bookmarkEnd w:id="3"/>
+      <w:bookmarkEnd w:id="31"/>
       <w:r>
         <w:t> </w:t>
       </w:r>
@@ -1382,7 +1444,7 @@
           <w:szCs w:val="24"/>
         </w:rPr>
       </w:pPr>
-      <w:hyperlink r:id="rId12" w:history="1">
+      <w:hyperlink r:id="rId11" w:history="1">
         <w:r>
           <w:rPr>
             <w:rFonts w:ascii="Times New Roman" w:eastAsia="Times New Roman" w:hAnsi="Times New Roman" w:cs="Times New Roman"/>
@@ -1435,6 +1497,12 @@
         </w:r>
       </w:hyperlink>
     </w:p>
+    <w:bookmarkEnd w:id="25"/>
+    <w:bookmarkEnd w:id="26"/>
+    <w:bookmarkEnd w:id="27"/>
+    <w:bookmarkEnd w:id="28"/>
+    <w:bookmarkEnd w:id="29"/>
+    <w:bookmarkEnd w:id="30"/>
     <w:p>
       <w:pPr>
         <w:spacing w:after="0" w:line="240" w:lineRule="auto"/>
@@ -1480,7 +1548,7 @@
           <w:szCs w:val="24"/>
         </w:rPr>
       </w:pPr>
-      <w:hyperlink r:id="rId13" w:history="1">
+      <w:hyperlink r:id="rId12" w:history="1">
         <w:r>
           <w:rPr>
             <w:rStyle w:val="Hyperlink"/>
@@ -1519,7 +1587,7 @@
           <w:szCs w:val="24"/>
         </w:rPr>
       </w:pPr>
-      <w:hyperlink r:id="rId14" w:tgtFrame="_blank" w:history="1">
+      <w:hyperlink r:id="rId13" w:tgtFrame="_blank" w:history="1">
         <w:r>
           <w:rPr>
             <w:rFonts w:ascii="Times New Roman" w:eastAsia="Times New Roman" w:hAnsi="Times New Roman" w:cs="Times New Roman"/>
@@ -1546,7 +1614,7 @@
       <w:pPr>
         <w:spacing w:after="0" w:line="240" w:lineRule="auto"/>
       </w:pPr>
-      <w:hyperlink r:id="rId15" w:history="1">
+      <w:hyperlink r:id="rId14" w:history="1">
         <w:proofErr w:type="spellStart"/>
         <w:r>
           <w:rPr>
@@ -1582,11 +1650,11 @@
           <w:szCs w:val="24"/>
         </w:rPr>
       </w:pPr>
-      <w:bookmarkStart w:id="4" w:name="_Toc348962245"/>
+      <w:bookmarkStart w:id="32" w:name="_Toc348962245"/>
       <w:r>
         <w:t>References:</w:t>
       </w:r>
-      <w:bookmarkEnd w:id="4"/>
+      <w:bookmarkEnd w:id="32"/>
     </w:p>
     <w:p>
       <w:pPr>
@@ -1673,8 +1741,8 @@
         </w:rPr>
         <w:tab/>
       </w:r>
-      <w:bookmarkStart w:id="5" w:name="OLE_LINK1"/>
-      <w:bookmarkStart w:id="6" w:name="OLE_LINK2"/>
+      <w:bookmarkStart w:id="33" w:name="OLE_LINK1"/>
+      <w:bookmarkStart w:id="34" w:name="OLE_LINK2"/>
       <w:r>
         <w:rPr>
           <w:rFonts w:ascii="Times New Roman" w:hAnsi="Times New Roman" w:cs="Times New Roman"/>
@@ -1683,8 +1751,8 @@
         </w:rPr>
         <w:t>A. M. Stein,</w:t>
       </w:r>
-      <w:bookmarkEnd w:id="5"/>
-      <w:bookmarkEnd w:id="6"/>
+      <w:bookmarkEnd w:id="33"/>
+      <w:bookmarkEnd w:id="34"/>
       <w:r>
         <w:rPr>
           <w:rFonts w:ascii="Times New Roman" w:hAnsi="Times New Roman" w:cs="Times New Roman"/>
@@ -1711,8 +1779,8 @@
         </w:rPr>
         <w:t xml:space="preserve"> </w:t>
       </w:r>
-      <w:bookmarkStart w:id="7" w:name="OLE_LINK5"/>
-      <w:bookmarkStart w:id="8" w:name="OLE_LINK6"/>
+      <w:bookmarkStart w:id="35" w:name="OLE_LINK5"/>
+      <w:bookmarkStart w:id="36" w:name="OLE_LINK6"/>
       <w:r>
         <w:rPr>
           <w:rFonts w:ascii="Times New Roman" w:hAnsi="Times New Roman" w:cs="Times New Roman"/>
@@ -1731,7 +1799,7 @@
         </w:rPr>
         <w:t xml:space="preserve">(3), </w:t>
       </w:r>
-      <w:bookmarkStart w:id="9" w:name="OLE_LINK7"/>
+      <w:bookmarkStart w:id="37" w:name="OLE_LINK7"/>
       <w:r>
         <w:rPr>
           <w:rFonts w:ascii="Times New Roman" w:hAnsi="Times New Roman" w:cs="Times New Roman"/>
@@ -1740,7 +1808,7 @@
         </w:rPr>
         <w:t>463–475</w:t>
       </w:r>
-      <w:bookmarkEnd w:id="9"/>
+      <w:bookmarkEnd w:id="37"/>
       <w:r>
         <w:rPr>
           <w:rFonts w:ascii="Times New Roman" w:hAnsi="Times New Roman" w:cs="Times New Roman"/>
@@ -1749,8 +1817,8 @@
         </w:rPr>
         <w:t xml:space="preserve"> (2008)</w:t>
       </w:r>
-      <w:bookmarkEnd w:id="7"/>
-      <w:bookmarkEnd w:id="8"/>
+      <w:bookmarkEnd w:id="35"/>
+      <w:bookmarkEnd w:id="36"/>
       <w:r>
         <w:rPr>
           <w:rFonts w:ascii="Times New Roman" w:hAnsi="Times New Roman" w:cs="Times New Roman"/>
@@ -2594,7 +2662,7 @@
 </file>
 
 <file path=customXml/itemProps1.xml><?xml version="1.0" encoding="utf-8"?>
-<ds:datastoreItem xmlns:ds="http://schemas.openxmlformats.org/officeDocument/2006/customXml" ds:itemID="{201DA91E-FE87-413E-9484-D729364D7661}">
+<ds:datastoreItem xmlns:ds="http://schemas.openxmlformats.org/officeDocument/2006/customXml" ds:itemID="{89245449-4CCE-46B5-9DD4-BFFDCDF12255}">
   <ds:schemaRefs>
     <ds:schemaRef ds:uri="http://schemas.openxmlformats.org/officeDocument/2006/bibliography"/>
   </ds:schemaRefs>

</xml_diff>